<commit_message>
Acceptance Test Doc Updated
</commit_message>
<xml_diff>
--- a/CoffeeMaker/reqs/Coffee Maker Acceptance Tests.docx
+++ b/CoffeeMaker/reqs/Coffee Maker Acceptance Tests.docx
@@ -1615,17 +1615,9 @@
                 <w:sz w:val="20"/>
                 <w:szCs w:val="20"/>
               </w:rPr>
-              <w:t>PriceNotInt</w:t>
+              <w:t>addRecepieFalse</w:t>
             </w:r>
             <w:proofErr w:type="spellEnd"/>
-            <w:r>
-              <w:rPr>
-                <w:rFonts w:ascii="Times New Roman" w:eastAsia="Times New Roman" w:hAnsi="Times New Roman" w:cs="Times New Roman"/>
-                <w:sz w:val="20"/>
-                <w:szCs w:val="20"/>
-              </w:rPr>
-              <w:t xml:space="preserve">() </w:t>
-            </w:r>
           </w:p>
         </w:tc>
         <w:tc>
@@ -1699,25 +1691,25 @@
                 <w:szCs w:val="20"/>
               </w:rPr>
               <w:br/>
-              <w:t>Name: Toffee Drink</w:t>
-            </w:r>
-            <w:r>
-              <w:rPr>
-                <w:rFonts w:ascii="Times New Roman" w:eastAsia="Times New Roman" w:hAnsi="Times New Roman" w:cs="Times New Roman"/>
-                <w:sz w:val="20"/>
-                <w:szCs w:val="20"/>
-              </w:rPr>
-              <w:br/>
-              <w:t>Price: a</w:t>
-            </w:r>
-            <w:r>
-              <w:rPr>
-                <w:rFonts w:ascii="Times New Roman" w:eastAsia="Times New Roman" w:hAnsi="Times New Roman" w:cs="Times New Roman"/>
-                <w:sz w:val="20"/>
-                <w:szCs w:val="20"/>
-              </w:rPr>
-              <w:br/>
-              <w:t>Coffee</w:t>
+              <w:t>Price: -1</w:t>
+            </w:r>
+            <w:r>
+              <w:rPr>
+                <w:rFonts w:ascii="Times New Roman" w:eastAsia="Times New Roman" w:hAnsi="Times New Roman" w:cs="Times New Roman"/>
+                <w:sz w:val="20"/>
+                <w:szCs w:val="20"/>
+              </w:rPr>
+              <w:br/>
+              <w:t>Coffee: -2</w:t>
+            </w:r>
+            <w:r>
+              <w:rPr>
+                <w:rFonts w:ascii="Times New Roman" w:eastAsia="Times New Roman" w:hAnsi="Times New Roman" w:cs="Times New Roman"/>
+                <w:sz w:val="20"/>
+                <w:szCs w:val="20"/>
+              </w:rPr>
+              <w:br/>
+              <w:t xml:space="preserve">Milk: </w:t>
             </w:r>
             <w:proofErr w:type="gramStart"/>
             <w:r>
@@ -1726,7 +1718,16 @@
                 <w:sz w:val="20"/>
                 <w:szCs w:val="20"/>
               </w:rPr>
-              <w:t>:5</w:t>
+              <w:t>-3</w:t>
+            </w:r>
+            <w:r>
+              <w:rPr>
+                <w:rFonts w:ascii="Times New Roman" w:eastAsia="Times New Roman" w:hAnsi="Times New Roman" w:cs="Times New Roman"/>
+                <w:sz w:val="20"/>
+                <w:szCs w:val="20"/>
+              </w:rPr>
+              <w:br/>
+              <w:t>Sugar</w:t>
             </w:r>
             <w:proofErr w:type="gramEnd"/>
             <w:r>
@@ -1735,51 +1736,16 @@
                 <w:sz w:val="20"/>
                 <w:szCs w:val="20"/>
               </w:rPr>
-              <w:t xml:space="preserve"> </w:t>
-            </w:r>
-            <w:r>
-              <w:rPr>
-                <w:rFonts w:ascii="Times New Roman" w:eastAsia="Times New Roman" w:hAnsi="Times New Roman" w:cs="Times New Roman"/>
-                <w:sz w:val="20"/>
-                <w:szCs w:val="20"/>
-              </w:rPr>
-              <w:br/>
-              <w:t>Milk: 1</w:t>
-            </w:r>
-            <w:r>
-              <w:rPr>
-                <w:rFonts w:ascii="Times New Roman" w:eastAsia="Times New Roman" w:hAnsi="Times New Roman" w:cs="Times New Roman"/>
-                <w:sz w:val="20"/>
-                <w:szCs w:val="20"/>
-              </w:rPr>
-              <w:br/>
-            </w:r>
-            <w:proofErr w:type="spellStart"/>
-            <w:r>
-              <w:rPr>
-                <w:rFonts w:ascii="Times New Roman" w:eastAsia="Times New Roman" w:hAnsi="Times New Roman" w:cs="Times New Roman"/>
-                <w:sz w:val="20"/>
-                <w:szCs w:val="20"/>
-              </w:rPr>
-              <w:t>Suar</w:t>
-            </w:r>
-            <w:proofErr w:type="spellEnd"/>
-            <w:r>
-              <w:rPr>
-                <w:rFonts w:ascii="Times New Roman" w:eastAsia="Times New Roman" w:hAnsi="Times New Roman" w:cs="Times New Roman"/>
-                <w:sz w:val="20"/>
-                <w:szCs w:val="20"/>
-              </w:rPr>
-              <w:t>: 4</w:t>
-            </w:r>
-            <w:r>
-              <w:rPr>
-                <w:rFonts w:ascii="Times New Roman" w:eastAsia="Times New Roman" w:hAnsi="Times New Roman" w:cs="Times New Roman"/>
-                <w:sz w:val="20"/>
-                <w:szCs w:val="20"/>
-              </w:rPr>
-              <w:br/>
-              <w:t>Chocolate: 0</w:t>
+              <w:t>: -4</w:t>
+            </w:r>
+            <w:r>
+              <w:rPr>
+                <w:rFonts w:ascii="Times New Roman" w:eastAsia="Times New Roman" w:hAnsi="Times New Roman" w:cs="Times New Roman"/>
+                <w:sz w:val="20"/>
+                <w:szCs w:val="20"/>
+              </w:rPr>
+              <w:br/>
+              <w:t>Chocolate: -5</w:t>
             </w:r>
             <w:r>
               <w:rPr>
@@ -1827,7 +1793,15 @@
                 <w:sz w:val="20"/>
                 <w:szCs w:val="20"/>
               </w:rPr>
-              <w:t>Coffee successfully added.</w:t>
+              <w:t>Coffee not added as non Int</w:t>
+            </w:r>
+            <w:r>
+              <w:rPr>
+                <w:rFonts w:ascii="Times New Roman" w:eastAsia="Times New Roman" w:hAnsi="Times New Roman" w:cs="Times New Roman"/>
+                <w:sz w:val="20"/>
+                <w:szCs w:val="20"/>
+              </w:rPr>
+              <w:t>.</w:t>
             </w:r>
           </w:p>
         </w:tc>
@@ -1852,32 +1826,6 @@
                 <w:szCs w:val="18"/>
               </w:rPr>
             </w:pPr>
-            <w:r>
-              <w:rPr>
-                <w:rFonts w:ascii="Times New Roman" w:eastAsia="Times New Roman" w:hAnsi="Times New Roman" w:cs="Times New Roman"/>
-                <w:sz w:val="20"/>
-                <w:szCs w:val="20"/>
-              </w:rPr>
-              <w:t xml:space="preserve">Message: “Price not </w:t>
-            </w:r>
-            <w:proofErr w:type="spellStart"/>
-            <w:r>
-              <w:rPr>
-                <w:rFonts w:ascii="Times New Roman" w:eastAsia="Times New Roman" w:hAnsi="Times New Roman" w:cs="Times New Roman"/>
-                <w:sz w:val="20"/>
-                <w:szCs w:val="20"/>
-              </w:rPr>
-              <w:t>Int</w:t>
-            </w:r>
-            <w:proofErr w:type="spellEnd"/>
-            <w:r>
-              <w:rPr>
-                <w:rFonts w:ascii="Times New Roman" w:eastAsia="Times New Roman" w:hAnsi="Times New Roman" w:cs="Times New Roman"/>
-                <w:sz w:val="20"/>
-                <w:szCs w:val="20"/>
-              </w:rPr>
-              <w:t>”</w:t>
-            </w:r>
           </w:p>
         </w:tc>
       </w:tr>
@@ -1923,17 +1871,9 @@
                 <w:sz w:val="20"/>
                 <w:szCs w:val="20"/>
               </w:rPr>
-              <w:t>PriceNegativeInt</w:t>
+              <w:t>addSamename</w:t>
             </w:r>
             <w:proofErr w:type="spellEnd"/>
-            <w:r>
-              <w:rPr>
-                <w:rFonts w:ascii="Times New Roman" w:eastAsia="Times New Roman" w:hAnsi="Times New Roman" w:cs="Times New Roman"/>
-                <w:sz w:val="20"/>
-                <w:szCs w:val="20"/>
-              </w:rPr>
-              <w:t>()</w:t>
-            </w:r>
           </w:p>
           <w:p>
             <w:pPr>
@@ -2000,60 +1940,43 @@
                 <w:szCs w:val="20"/>
               </w:rPr>
               <w:br/>
-              <w:t>Enter: Menu option</w:t>
-            </w:r>
-            <w:r>
-              <w:rPr>
-                <w:rFonts w:ascii="Times New Roman" w:eastAsia="Times New Roman" w:hAnsi="Times New Roman" w:cs="Times New Roman"/>
-                <w:sz w:val="20"/>
-                <w:szCs w:val="20"/>
-              </w:rPr>
-              <w:t xml:space="preserve"> 1, "Add a recipe "</w:t>
-            </w:r>
-            <w:r>
-              <w:rPr>
-                <w:rFonts w:ascii="Times New Roman" w:eastAsia="Times New Roman" w:hAnsi="Times New Roman" w:cs="Times New Roman"/>
-                <w:sz w:val="20"/>
-                <w:szCs w:val="20"/>
-              </w:rPr>
-              <w:br/>
-              <w:t>Name: Toffee Drink</w:t>
-            </w:r>
-            <w:r>
-              <w:rPr>
-                <w:rFonts w:ascii="Times New Roman" w:eastAsia="Times New Roman" w:hAnsi="Times New Roman" w:cs="Times New Roman"/>
-                <w:sz w:val="20"/>
-                <w:szCs w:val="20"/>
-              </w:rPr>
-              <w:br/>
-              <w:t>Price: -5</w:t>
-            </w:r>
-            <w:r>
-              <w:rPr>
-                <w:rFonts w:ascii="Times New Roman" w:eastAsia="Times New Roman" w:hAnsi="Times New Roman" w:cs="Times New Roman"/>
-                <w:sz w:val="20"/>
-                <w:szCs w:val="20"/>
-              </w:rPr>
-              <w:br/>
-              <w:t>Coffee</w:t>
-            </w:r>
-            <w:proofErr w:type="gramStart"/>
-            <w:r>
-              <w:rPr>
-                <w:rFonts w:ascii="Times New Roman" w:eastAsia="Times New Roman" w:hAnsi="Times New Roman" w:cs="Times New Roman"/>
-                <w:sz w:val="20"/>
-                <w:szCs w:val="20"/>
-              </w:rPr>
-              <w:t>:5</w:t>
-            </w:r>
-            <w:proofErr w:type="gramEnd"/>
-            <w:r>
-              <w:rPr>
-                <w:rFonts w:ascii="Times New Roman" w:eastAsia="Times New Roman" w:hAnsi="Times New Roman" w:cs="Times New Roman"/>
-                <w:sz w:val="20"/>
-                <w:szCs w:val="20"/>
-              </w:rPr>
-              <w:t xml:space="preserve"> </w:t>
+              <w:t>Enter: Menu option 1, "Add a recipe "</w:t>
+            </w:r>
+            <w:r>
+              <w:rPr>
+                <w:rFonts w:ascii="Times New Roman" w:eastAsia="Times New Roman" w:hAnsi="Times New Roman" w:cs="Times New Roman"/>
+                <w:sz w:val="20"/>
+                <w:szCs w:val="20"/>
+              </w:rPr>
+              <w:br/>
+              <w:t>Name: Coffee</w:t>
+            </w:r>
+            <w:r>
+              <w:rPr>
+                <w:rFonts w:ascii="Times New Roman" w:eastAsia="Times New Roman" w:hAnsi="Times New Roman" w:cs="Times New Roman"/>
+                <w:sz w:val="20"/>
+                <w:szCs w:val="20"/>
+              </w:rPr>
+              <w:br/>
+              <w:t>Price: 50</w:t>
+            </w:r>
+            <w:r>
+              <w:rPr>
+                <w:rFonts w:ascii="Times New Roman" w:eastAsia="Times New Roman" w:hAnsi="Times New Roman" w:cs="Times New Roman"/>
+                <w:sz w:val="20"/>
+                <w:szCs w:val="20"/>
+              </w:rPr>
+              <w:br/>
+              <w:t>Coffee: 3</w:t>
+            </w:r>
+            <w:r>
+              <w:rPr>
+                <w:rFonts w:ascii="Times New Roman" w:eastAsia="Times New Roman" w:hAnsi="Times New Roman" w:cs="Times New Roman"/>
+                <w:sz w:val="20"/>
+                <w:szCs w:val="20"/>
+              </w:rPr>
+              <w:br/>
+              <w:t>Milk: 1</w:t>
             </w:r>
             <w:r>
               <w:rPr>
@@ -2070,6 +1993,113 @@
                 <w:szCs w:val="20"/>
               </w:rPr>
               <w:lastRenderedPageBreak/>
+              <w:t>Sugar: 1</w:t>
+            </w:r>
+            <w:r>
+              <w:rPr>
+                <w:rFonts w:ascii="Times New Roman" w:eastAsia="Times New Roman" w:hAnsi="Times New Roman" w:cs="Times New Roman"/>
+                <w:sz w:val="20"/>
+                <w:szCs w:val="20"/>
+              </w:rPr>
+              <w:br/>
+              <w:t>Chocolate: 0</w:t>
+            </w:r>
+            <w:r>
+              <w:rPr>
+                <w:rFonts w:ascii="Times New Roman" w:eastAsia="Times New Roman" w:hAnsi="Times New Roman" w:cs="Times New Roman"/>
+                <w:sz w:val="20"/>
+                <w:szCs w:val="20"/>
+              </w:rPr>
+              <w:br/>
+              <w:t>Return to main menu.</w:t>
+            </w:r>
+            <w:r>
+              <w:rPr>
+                <w:rFonts w:ascii="Times New Roman" w:eastAsia="Times New Roman" w:hAnsi="Times New Roman" w:cs="Times New Roman"/>
+                <w:sz w:val="20"/>
+                <w:szCs w:val="20"/>
+              </w:rPr>
+              <w:t> </w:t>
+            </w:r>
+          </w:p>
+          <w:p>
+            <w:pPr>
+              <w:spacing w:before="100" w:beforeAutospacing="1" w:after="100" w:afterAutospacing="1" w:line="240" w:lineRule="auto"/>
+              <w:rPr>
+                <w:rFonts w:ascii="Times New Roman" w:eastAsia="Times New Roman" w:hAnsi="Times New Roman" w:cs="Times New Roman"/>
+                <w:sz w:val="20"/>
+                <w:szCs w:val="20"/>
+              </w:rPr>
+            </w:pPr>
+            <w:r>
+              <w:rPr>
+                <w:rFonts w:ascii="Times New Roman" w:eastAsia="Times New Roman" w:hAnsi="Times New Roman" w:cs="Times New Roman"/>
+                <w:sz w:val="20"/>
+                <w:szCs w:val="20"/>
+              </w:rPr>
+              <w:t xml:space="preserve">Precondition: Run </w:t>
+            </w:r>
+            <w:proofErr w:type="spellStart"/>
+            <w:r>
+              <w:rPr>
+                <w:rFonts w:ascii="Times New Roman" w:eastAsia="Times New Roman" w:hAnsi="Times New Roman" w:cs="Times New Roman"/>
+                <w:sz w:val="20"/>
+                <w:szCs w:val="20"/>
+              </w:rPr>
+              <w:t>CoffeeMaker</w:t>
+            </w:r>
+            <w:proofErr w:type="spellEnd"/>
+            <w:r>
+              <w:rPr>
+                <w:rFonts w:ascii="Times New Roman" w:eastAsia="Times New Roman" w:hAnsi="Times New Roman" w:cs="Times New Roman"/>
+                <w:sz w:val="20"/>
+                <w:szCs w:val="20"/>
+              </w:rPr>
+              <w:t> </w:t>
+            </w:r>
+            <w:r>
+              <w:rPr>
+                <w:rFonts w:ascii="Times New Roman" w:eastAsia="Times New Roman" w:hAnsi="Times New Roman" w:cs="Times New Roman"/>
+                <w:sz w:val="20"/>
+                <w:szCs w:val="20"/>
+              </w:rPr>
+              <w:br/>
+              <w:t>Enter: Menu option 1, "Add a recipe "</w:t>
+            </w:r>
+            <w:r>
+              <w:rPr>
+                <w:rFonts w:ascii="Times New Roman" w:eastAsia="Times New Roman" w:hAnsi="Times New Roman" w:cs="Times New Roman"/>
+                <w:sz w:val="20"/>
+                <w:szCs w:val="20"/>
+              </w:rPr>
+              <w:br/>
+              <w:t>Name: Coffee</w:t>
+            </w:r>
+            <w:r>
+              <w:rPr>
+                <w:rFonts w:ascii="Times New Roman" w:eastAsia="Times New Roman" w:hAnsi="Times New Roman" w:cs="Times New Roman"/>
+                <w:sz w:val="20"/>
+                <w:szCs w:val="20"/>
+              </w:rPr>
+              <w:br/>
+              <w:t>Price: 50</w:t>
+            </w:r>
+            <w:r>
+              <w:rPr>
+                <w:rFonts w:ascii="Times New Roman" w:eastAsia="Times New Roman" w:hAnsi="Times New Roman" w:cs="Times New Roman"/>
+                <w:sz w:val="20"/>
+                <w:szCs w:val="20"/>
+              </w:rPr>
+              <w:br/>
+              <w:t>Coffee: 3</w:t>
+            </w:r>
+            <w:r>
+              <w:rPr>
+                <w:rFonts w:ascii="Times New Roman" w:eastAsia="Times New Roman" w:hAnsi="Times New Roman" w:cs="Times New Roman"/>
+                <w:sz w:val="20"/>
+                <w:szCs w:val="20"/>
+              </w:rPr>
+              <w:br/>
               <w:t>Milk: 1</w:t>
             </w:r>
             <w:r>
@@ -2079,24 +2109,7 @@
                 <w:szCs w:val="20"/>
               </w:rPr>
               <w:br/>
-            </w:r>
-            <w:proofErr w:type="spellStart"/>
-            <w:r>
-              <w:rPr>
-                <w:rFonts w:ascii="Times New Roman" w:eastAsia="Times New Roman" w:hAnsi="Times New Roman" w:cs="Times New Roman"/>
-                <w:sz w:val="20"/>
-                <w:szCs w:val="20"/>
-              </w:rPr>
-              <w:t>Suar</w:t>
-            </w:r>
-            <w:proofErr w:type="spellEnd"/>
-            <w:r>
-              <w:rPr>
-                <w:rFonts w:ascii="Times New Roman" w:eastAsia="Times New Roman" w:hAnsi="Times New Roman" w:cs="Times New Roman"/>
-                <w:sz w:val="20"/>
-                <w:szCs w:val="20"/>
-              </w:rPr>
-              <w:t>: 4</w:t>
+              <w:t>Sugar: 1</w:t>
             </w:r>
             <w:r>
               <w:rPr>
@@ -2154,7 +2167,23 @@
                 <w:szCs w:val="20"/>
               </w:rPr>
               <w:lastRenderedPageBreak/>
+              <w:t xml:space="preserve">First </w:t>
+            </w:r>
+            <w:r>
+              <w:rPr>
+                <w:rFonts w:ascii="Times New Roman" w:eastAsia="Times New Roman" w:hAnsi="Times New Roman" w:cs="Times New Roman"/>
+                <w:sz w:val="20"/>
+                <w:szCs w:val="20"/>
+              </w:rPr>
               <w:t>Coffee successfully added.</w:t>
+            </w:r>
+            <w:r>
+              <w:rPr>
+                <w:rFonts w:ascii="Times New Roman" w:eastAsia="Times New Roman" w:hAnsi="Times New Roman" w:cs="Times New Roman"/>
+                <w:sz w:val="20"/>
+                <w:szCs w:val="20"/>
+              </w:rPr>
+              <w:t xml:space="preserve"> Second Error</w:t>
             </w:r>
           </w:p>
         </w:tc>
@@ -2179,14 +2208,6 @@
                 <w:szCs w:val="18"/>
               </w:rPr>
             </w:pPr>
-            <w:r>
-              <w:rPr>
-                <w:rFonts w:ascii="Times New Roman" w:eastAsia="Times New Roman" w:hAnsi="Times New Roman" w:cs="Times New Roman"/>
-                <w:sz w:val="20"/>
-                <w:szCs w:val="20"/>
-              </w:rPr>
-              <w:t>Message: “Negative Price”</w:t>
-            </w:r>
           </w:p>
         </w:tc>
       </w:tr>
@@ -2232,17 +2253,9 @@
                 <w:sz w:val="20"/>
                 <w:szCs w:val="20"/>
               </w:rPr>
-              <w:t>OtherdataNot</w:t>
+              <w:t>addRecepieFalse</w:t>
             </w:r>
             <w:proofErr w:type="spellEnd"/>
-            <w:r>
-              <w:rPr>
-                <w:rFonts w:ascii="Times New Roman" w:eastAsia="Times New Roman" w:hAnsi="Times New Roman" w:cs="Times New Roman"/>
-                <w:sz w:val="20"/>
-                <w:szCs w:val="20"/>
-              </w:rPr>
-              <w:t>()</w:t>
-            </w:r>
           </w:p>
         </w:tc>
         <w:tc>
@@ -2316,42 +2329,150 @@
                 <w:szCs w:val="20"/>
               </w:rPr>
               <w:br/>
-              <w:t>Name: Toffee Drink</w:t>
-            </w:r>
-            <w:r>
-              <w:rPr>
-                <w:rFonts w:ascii="Times New Roman" w:eastAsia="Times New Roman" w:hAnsi="Times New Roman" w:cs="Times New Roman"/>
-                <w:sz w:val="20"/>
-                <w:szCs w:val="20"/>
-              </w:rPr>
-              <w:br/>
-              <w:t>Price: 30</w:t>
-            </w:r>
-            <w:r>
-              <w:rPr>
-                <w:rFonts w:ascii="Times New Roman" w:eastAsia="Times New Roman" w:hAnsi="Times New Roman" w:cs="Times New Roman"/>
-                <w:sz w:val="20"/>
-                <w:szCs w:val="20"/>
-              </w:rPr>
-              <w:br/>
-              <w:t xml:space="preserve">Coffee:-5 </w:t>
-            </w:r>
-            <w:r>
-              <w:rPr>
-                <w:rFonts w:ascii="Times New Roman" w:eastAsia="Times New Roman" w:hAnsi="Times New Roman" w:cs="Times New Roman"/>
-                <w:sz w:val="20"/>
-                <w:szCs w:val="20"/>
-              </w:rPr>
-              <w:br/>
-              <w:t>Milk: 1</w:t>
-            </w:r>
-            <w:r>
-              <w:rPr>
-                <w:rFonts w:ascii="Times New Roman" w:eastAsia="Times New Roman" w:hAnsi="Times New Roman" w:cs="Times New Roman"/>
-                <w:sz w:val="20"/>
-                <w:szCs w:val="20"/>
-              </w:rPr>
-              <w:br/>
+              <w:t xml:space="preserve">Name: </w:t>
+            </w:r>
+            <w:r>
+              <w:rPr>
+                <w:rFonts w:ascii="Times New Roman" w:eastAsia="Times New Roman" w:hAnsi="Times New Roman" w:cs="Times New Roman"/>
+                <w:sz w:val="20"/>
+                <w:szCs w:val="20"/>
+              </w:rPr>
+              <w:t>coffee</w:t>
+            </w:r>
+            <w:r>
+              <w:rPr>
+                <w:rFonts w:ascii="Times New Roman" w:eastAsia="Times New Roman" w:hAnsi="Times New Roman" w:cs="Times New Roman"/>
+                <w:sz w:val="20"/>
+                <w:szCs w:val="20"/>
+              </w:rPr>
+              <w:br/>
+              <w:t>Price: -1</w:t>
+            </w:r>
+            <w:r>
+              <w:rPr>
+                <w:rFonts w:ascii="Times New Roman" w:eastAsia="Times New Roman" w:hAnsi="Times New Roman" w:cs="Times New Roman"/>
+                <w:sz w:val="20"/>
+                <w:szCs w:val="20"/>
+              </w:rPr>
+              <w:br/>
+              <w:t xml:space="preserve">Coffee:-2 </w:t>
+            </w:r>
+            <w:r>
+              <w:rPr>
+                <w:rFonts w:ascii="Times New Roman" w:eastAsia="Times New Roman" w:hAnsi="Times New Roman" w:cs="Times New Roman"/>
+                <w:sz w:val="20"/>
+                <w:szCs w:val="20"/>
+              </w:rPr>
+              <w:br/>
+              <w:t xml:space="preserve">Milk: </w:t>
+            </w:r>
+            <w:proofErr w:type="gramStart"/>
+            <w:r>
+              <w:rPr>
+                <w:rFonts w:ascii="Times New Roman" w:eastAsia="Times New Roman" w:hAnsi="Times New Roman" w:cs="Times New Roman"/>
+                <w:sz w:val="20"/>
+                <w:szCs w:val="20"/>
+              </w:rPr>
+              <w:t>-3</w:t>
+            </w:r>
+            <w:r>
+              <w:rPr>
+                <w:rFonts w:ascii="Times New Roman" w:eastAsia="Times New Roman" w:hAnsi="Times New Roman" w:cs="Times New Roman"/>
+                <w:sz w:val="20"/>
+                <w:szCs w:val="20"/>
+              </w:rPr>
+              <w:br/>
+              <w:t>Sugar</w:t>
+            </w:r>
+            <w:proofErr w:type="gramEnd"/>
+            <w:r>
+              <w:rPr>
+                <w:rFonts w:ascii="Times New Roman" w:eastAsia="Times New Roman" w:hAnsi="Times New Roman" w:cs="Times New Roman"/>
+                <w:sz w:val="20"/>
+                <w:szCs w:val="20"/>
+              </w:rPr>
+              <w:t>: -4</w:t>
+            </w:r>
+            <w:r>
+              <w:rPr>
+                <w:rFonts w:ascii="Times New Roman" w:eastAsia="Times New Roman" w:hAnsi="Times New Roman" w:cs="Times New Roman"/>
+                <w:sz w:val="20"/>
+                <w:szCs w:val="20"/>
+              </w:rPr>
+              <w:br/>
+              <w:t>Chocolate: -5</w:t>
+            </w:r>
+            <w:r>
+              <w:rPr>
+                <w:rFonts w:ascii="Times New Roman" w:eastAsia="Times New Roman" w:hAnsi="Times New Roman" w:cs="Times New Roman"/>
+                <w:sz w:val="20"/>
+                <w:szCs w:val="20"/>
+              </w:rPr>
+              <w:br/>
+              <w:t>Return to main menu.</w:t>
+            </w:r>
+            <w:r>
+              <w:rPr>
+                <w:rFonts w:ascii="Times New Roman" w:eastAsia="Times New Roman" w:hAnsi="Times New Roman" w:cs="Times New Roman"/>
+                <w:sz w:val="20"/>
+                <w:szCs w:val="20"/>
+              </w:rPr>
+              <w:t> </w:t>
+            </w:r>
+          </w:p>
+        </w:tc>
+        <w:tc>
+          <w:tcPr>
+            <w:tcW w:w="3639" w:type="dxa"/>
+            <w:tcBorders>
+              <w:top w:val="outset" w:sz="6" w:space="0" w:color="auto"/>
+              <w:left w:val="outset" w:sz="6" w:space="0" w:color="auto"/>
+              <w:bottom w:val="outset" w:sz="6" w:space="0" w:color="auto"/>
+              <w:right w:val="outset" w:sz="6" w:space="0" w:color="auto"/>
+            </w:tcBorders>
+            <w:vAlign w:val="center"/>
+            <w:hideMark/>
+          </w:tcPr>
+          <w:p>
+            <w:pPr>
+              <w:spacing w:after="0" w:line="240" w:lineRule="auto"/>
+              <w:rPr>
+                <w:rFonts w:ascii="Times New Roman" w:eastAsia="Times New Roman" w:hAnsi="Times New Roman" w:cs="Times New Roman"/>
+                <w:sz w:val="20"/>
+                <w:szCs w:val="20"/>
+              </w:rPr>
+            </w:pPr>
+            <w:r>
+              <w:rPr>
+                <w:rFonts w:ascii="Times New Roman" w:eastAsia="Times New Roman" w:hAnsi="Times New Roman" w:cs="Times New Roman"/>
+                <w:sz w:val="20"/>
+                <w:szCs w:val="20"/>
+              </w:rPr>
+              <w:t xml:space="preserve"> </w:t>
+            </w:r>
+            <w:r>
+              <w:rPr>
+                <w:rFonts w:ascii="Times New Roman" w:eastAsia="Times New Roman" w:hAnsi="Times New Roman" w:cs="Times New Roman"/>
+                <w:sz w:val="20"/>
+                <w:szCs w:val="20"/>
+              </w:rPr>
+              <w:t xml:space="preserve">Coffee </w:t>
+            </w:r>
+            <w:r>
+              <w:rPr>
+                <w:rFonts w:ascii="Times New Roman" w:eastAsia="Times New Roman" w:hAnsi="Times New Roman" w:cs="Times New Roman"/>
+                <w:sz w:val="20"/>
+                <w:szCs w:val="20"/>
+              </w:rPr>
+              <w:t xml:space="preserve">is not </w:t>
+            </w:r>
+            <w:r>
+              <w:rPr>
+                <w:rFonts w:ascii="Times New Roman" w:eastAsia="Times New Roman" w:hAnsi="Times New Roman" w:cs="Times New Roman"/>
+                <w:sz w:val="20"/>
+                <w:szCs w:val="20"/>
+              </w:rPr>
+              <w:t xml:space="preserve">successfully </w:t>
             </w:r>
             <w:proofErr w:type="spellStart"/>
             <w:r>
@@ -2360,7 +2481,15 @@
                 <w:sz w:val="20"/>
                 <w:szCs w:val="20"/>
               </w:rPr>
-              <w:t>Suar</w:t>
+              <w:t>added.</w:t>
+            </w:r>
+            <w:r>
+              <w:rPr>
+                <w:rFonts w:ascii="Times New Roman" w:eastAsia="Times New Roman" w:hAnsi="Times New Roman" w:cs="Times New Roman"/>
+                <w:sz w:val="20"/>
+                <w:szCs w:val="20"/>
+              </w:rPr>
+              <w:t>Negative</w:t>
             </w:r>
             <w:proofErr w:type="spellEnd"/>
             <w:r>
@@ -2369,73 +2498,18 @@
                 <w:sz w:val="20"/>
                 <w:szCs w:val="20"/>
               </w:rPr>
-              <w:t>: 4</w:t>
-            </w:r>
-            <w:r>
-              <w:rPr>
-                <w:rFonts w:ascii="Times New Roman" w:eastAsia="Times New Roman" w:hAnsi="Times New Roman" w:cs="Times New Roman"/>
-                <w:sz w:val="20"/>
-                <w:szCs w:val="20"/>
-              </w:rPr>
-              <w:br/>
-              <w:t>Chocolate: 0</w:t>
-            </w:r>
-            <w:r>
-              <w:rPr>
-                <w:rFonts w:ascii="Times New Roman" w:eastAsia="Times New Roman" w:hAnsi="Times New Roman" w:cs="Times New Roman"/>
-                <w:sz w:val="20"/>
-                <w:szCs w:val="20"/>
-              </w:rPr>
-              <w:br/>
-              <w:t>Return to main menu.</w:t>
-            </w:r>
-            <w:r>
-              <w:rPr>
-                <w:rFonts w:ascii="Times New Roman" w:eastAsia="Times New Roman" w:hAnsi="Times New Roman" w:cs="Times New Roman"/>
-                <w:sz w:val="20"/>
-                <w:szCs w:val="20"/>
-              </w:rPr>
-              <w:t> </w:t>
-            </w:r>
-          </w:p>
-        </w:tc>
-        <w:tc>
-          <w:tcPr>
-            <w:tcW w:w="3639" w:type="dxa"/>
-            <w:tcBorders>
-              <w:top w:val="outset" w:sz="6" w:space="0" w:color="auto"/>
-              <w:left w:val="outset" w:sz="6" w:space="0" w:color="auto"/>
-              <w:bottom w:val="outset" w:sz="6" w:space="0" w:color="auto"/>
-              <w:right w:val="outset" w:sz="6" w:space="0" w:color="auto"/>
-            </w:tcBorders>
-            <w:vAlign w:val="center"/>
-            <w:hideMark/>
-          </w:tcPr>
-          <w:p>
-            <w:pPr>
-              <w:spacing w:after="0" w:line="240" w:lineRule="auto"/>
-              <w:rPr>
-                <w:rFonts w:ascii="Times New Roman" w:eastAsia="Times New Roman" w:hAnsi="Times New Roman" w:cs="Times New Roman"/>
-                <w:sz w:val="20"/>
-                <w:szCs w:val="20"/>
-              </w:rPr>
-            </w:pPr>
-            <w:r>
-              <w:rPr>
-                <w:rFonts w:ascii="Times New Roman" w:eastAsia="Times New Roman" w:hAnsi="Times New Roman" w:cs="Times New Roman"/>
-                <w:sz w:val="20"/>
-                <w:szCs w:val="20"/>
-              </w:rPr>
               <w:t xml:space="preserve"> </w:t>
             </w:r>
-            <w:r>
-              <w:rPr>
-                <w:rFonts w:ascii="Times New Roman" w:eastAsia="Times New Roman" w:hAnsi="Times New Roman" w:cs="Times New Roman"/>
-                <w:sz w:val="20"/>
-                <w:szCs w:val="20"/>
-              </w:rPr>
-              <w:t>Coffee successfully added.</w:t>
-            </w:r>
+            <w:proofErr w:type="spellStart"/>
+            <w:r>
+              <w:rPr>
+                <w:rFonts w:ascii="Times New Roman" w:eastAsia="Times New Roman" w:hAnsi="Times New Roman" w:cs="Times New Roman"/>
+                <w:sz w:val="20"/>
+                <w:szCs w:val="20"/>
+              </w:rPr>
+              <w:t>int</w:t>
+            </w:r>
+            <w:proofErr w:type="spellEnd"/>
           </w:p>
         </w:tc>
         <w:tc>
@@ -2459,14 +2533,6 @@
                 <w:szCs w:val="18"/>
               </w:rPr>
             </w:pPr>
-            <w:r>
-              <w:rPr>
-                <w:rFonts w:ascii="Times New Roman" w:eastAsia="Times New Roman" w:hAnsi="Times New Roman" w:cs="Times New Roman"/>
-                <w:sz w:val="20"/>
-                <w:szCs w:val="20"/>
-              </w:rPr>
-              <w:t>Message : “input not message”</w:t>
-            </w:r>
           </w:p>
         </w:tc>
       </w:tr>
@@ -2515,14 +2581,6 @@
               <w:t>Samename</w:t>
             </w:r>
             <w:proofErr w:type="spellEnd"/>
-            <w:r>
-              <w:rPr>
-                <w:rFonts w:ascii="Times New Roman" w:eastAsia="Times New Roman" w:hAnsi="Times New Roman" w:cs="Times New Roman"/>
-                <w:sz w:val="20"/>
-                <w:szCs w:val="20"/>
-              </w:rPr>
-              <w:t>()</w:t>
-            </w:r>
           </w:p>
         </w:tc>
         <w:tc>
@@ -2800,6 +2858,14 @@
                 <w:szCs w:val="20"/>
               </w:rPr>
               <w:br/>
+            </w:r>
+            <w:r>
+              <w:rPr>
+                <w:rFonts w:ascii="Times New Roman" w:eastAsia="Times New Roman" w:hAnsi="Times New Roman" w:cs="Times New Roman"/>
+                <w:sz w:val="20"/>
+                <w:szCs w:val="20"/>
+              </w:rPr>
+              <w:lastRenderedPageBreak/>
               <w:t>Chocolate: 0</w:t>
             </w:r>
             <w:r>
@@ -2842,6 +2908,32 @@
                 <w:szCs w:val="20"/>
               </w:rPr>
             </w:pPr>
+            <w:r>
+              <w:rPr>
+                <w:rFonts w:ascii="Times New Roman" w:eastAsia="Times New Roman" w:hAnsi="Times New Roman" w:cs="Times New Roman"/>
+                <w:sz w:val="20"/>
+                <w:szCs w:val="20"/>
+              </w:rPr>
+              <w:lastRenderedPageBreak/>
+              <w:t xml:space="preserve"> 1</w:t>
+            </w:r>
+            <w:r>
+              <w:rPr>
+                <w:rFonts w:ascii="Times New Roman" w:eastAsia="Times New Roman" w:hAnsi="Times New Roman" w:cs="Times New Roman"/>
+                <w:sz w:val="20"/>
+                <w:szCs w:val="20"/>
+                <w:vertAlign w:val="superscript"/>
+              </w:rPr>
+              <w:t>st</w:t>
+            </w:r>
+            <w:r>
+              <w:rPr>
+                <w:rFonts w:ascii="Times New Roman" w:eastAsia="Times New Roman" w:hAnsi="Times New Roman" w:cs="Times New Roman"/>
+                <w:sz w:val="20"/>
+                <w:szCs w:val="20"/>
+              </w:rPr>
+              <w:t xml:space="preserve"> </w:t>
+            </w:r>
             <w:r>
               <w:rPr>
                 <w:rFonts w:ascii="Times New Roman" w:eastAsia="Times New Roman" w:hAnsi="Times New Roman" w:cs="Times New Roman"/>
@@ -2943,7 +3035,7 @@
                 <w:sz w:val="20"/>
                 <w:szCs w:val="20"/>
               </w:rPr>
-              <w:t>Deletealphabet</w:t>
+              <w:t>Editempty</w:t>
             </w:r>
             <w:proofErr w:type="spellEnd"/>
           </w:p>
@@ -2975,24 +3067,42 @@
                 <w:sz w:val="20"/>
                 <w:szCs w:val="20"/>
               </w:rPr>
-              <w:t>Precondition: addRecipe1 has run successfully</w:t>
-            </w:r>
-            <w:r>
-              <w:rPr>
-                <w:rFonts w:ascii="Times New Roman" w:eastAsia="Times New Roman" w:hAnsi="Times New Roman" w:cs="Times New Roman"/>
-                <w:sz w:val="20"/>
-                <w:szCs w:val="20"/>
-              </w:rPr>
-              <w:br/>
-              <w:t>Enter: Menu option 2, "</w:t>
-            </w:r>
-            <w:r>
-              <w:rPr>
-                <w:rFonts w:ascii="Times New Roman" w:eastAsia="Times New Roman" w:hAnsi="Times New Roman" w:cs="Times New Roman"/>
-                <w:sz w:val="20"/>
-                <w:szCs w:val="20"/>
-              </w:rPr>
-              <w:t>Delete a recipe "</w:t>
+              <w:t xml:space="preserve">Precondition: Run </w:t>
+            </w:r>
+            <w:proofErr w:type="spellStart"/>
+            <w:r>
+              <w:rPr>
+                <w:rFonts w:ascii="Times New Roman" w:eastAsia="Times New Roman" w:hAnsi="Times New Roman" w:cs="Times New Roman"/>
+                <w:sz w:val="20"/>
+                <w:szCs w:val="20"/>
+              </w:rPr>
+              <w:t>CoffeeMaker</w:t>
+            </w:r>
+            <w:proofErr w:type="spellEnd"/>
+            <w:r>
+              <w:rPr>
+                <w:rFonts w:ascii="Times New Roman" w:eastAsia="Times New Roman" w:hAnsi="Times New Roman" w:cs="Times New Roman"/>
+                <w:sz w:val="20"/>
+                <w:szCs w:val="20"/>
+              </w:rPr>
+              <w:t> </w:t>
+            </w:r>
+            <w:r>
+              <w:rPr>
+                <w:rFonts w:ascii="Times New Roman" w:eastAsia="Times New Roman" w:hAnsi="Times New Roman" w:cs="Times New Roman"/>
+                <w:sz w:val="20"/>
+                <w:szCs w:val="20"/>
+              </w:rPr>
+              <w:br/>
+              <w:t>Enter: Menu option 3, "Ed</w:t>
+            </w:r>
+            <w:r>
+              <w:rPr>
+                <w:rFonts w:ascii="Times New Roman" w:eastAsia="Times New Roman" w:hAnsi="Times New Roman" w:cs="Times New Roman"/>
+                <w:sz w:val="20"/>
+                <w:szCs w:val="20"/>
+              </w:rPr>
+              <w:t>it a recipe "</w:t>
             </w:r>
             <w:r>
               <w:rPr>
@@ -3010,6 +3120,59 @@
                 <w:szCs w:val="20"/>
               </w:rPr>
               <w:br/>
+              <w:t>Price: 50</w:t>
+            </w:r>
+            <w:r>
+              <w:rPr>
+                <w:rFonts w:ascii="Times New Roman" w:eastAsia="Times New Roman" w:hAnsi="Times New Roman" w:cs="Times New Roman"/>
+                <w:sz w:val="20"/>
+                <w:szCs w:val="20"/>
+              </w:rPr>
+              <w:br/>
+              <w:t>Coffee: 3</w:t>
+            </w:r>
+            <w:r>
+              <w:rPr>
+                <w:rFonts w:ascii="Times New Roman" w:eastAsia="Times New Roman" w:hAnsi="Times New Roman" w:cs="Times New Roman"/>
+                <w:sz w:val="20"/>
+                <w:szCs w:val="20"/>
+              </w:rPr>
+              <w:br/>
+              <w:t>Milk: 1</w:t>
+            </w:r>
+            <w:r>
+              <w:rPr>
+                <w:rFonts w:ascii="Times New Roman" w:eastAsia="Times New Roman" w:hAnsi="Times New Roman" w:cs="Times New Roman"/>
+                <w:sz w:val="20"/>
+                <w:szCs w:val="20"/>
+              </w:rPr>
+              <w:br/>
+              <w:t>Sugar: 1</w:t>
+            </w:r>
+            <w:r>
+              <w:rPr>
+                <w:rFonts w:ascii="Times New Roman" w:eastAsia="Times New Roman" w:hAnsi="Times New Roman" w:cs="Times New Roman"/>
+                <w:sz w:val="20"/>
+                <w:szCs w:val="20"/>
+              </w:rPr>
+              <w:br/>
+              <w:t>Chocolate: 0</w:t>
+            </w:r>
+            <w:r>
+              <w:rPr>
+                <w:rFonts w:ascii="Times New Roman" w:eastAsia="Times New Roman" w:hAnsi="Times New Roman" w:cs="Times New Roman"/>
+                <w:sz w:val="20"/>
+                <w:szCs w:val="20"/>
+              </w:rPr>
+              <w:t> </w:t>
+            </w:r>
+            <w:r>
+              <w:rPr>
+                <w:rFonts w:ascii="Times New Roman" w:eastAsia="Times New Roman" w:hAnsi="Times New Roman" w:cs="Times New Roman"/>
+                <w:sz w:val="20"/>
+                <w:szCs w:val="20"/>
+              </w:rPr>
+              <w:br/>
               <w:t>Return to main menu.</w:t>
             </w:r>
             <w:r>
@@ -3065,6 +3228,16 @@
             <w:vAlign w:val="center"/>
             <w:hideMark/>
           </w:tcPr>
+          <w:p>
+            <w:pPr>
+              <w:spacing w:after="0" w:line="240" w:lineRule="auto"/>
+              <w:rPr>
+                <w:rFonts w:ascii="Times New Roman" w:eastAsia="Times New Roman" w:hAnsi="Times New Roman" w:cs="Times New Roman"/>
+                <w:sz w:val="18"/>
+                <w:szCs w:val="18"/>
+              </w:rPr>
+            </w:pPr>
+          </w:p>
           <w:p>
             <w:pPr>
               <w:spacing w:after="0" w:line="240" w:lineRule="auto"/>
@@ -3137,27 +3310,9 @@
                 <w:sz w:val="20"/>
                 <w:szCs w:val="20"/>
               </w:rPr>
-              <w:t>Deleteempty</w:t>
+              <w:t>addInventory</w:t>
             </w:r>
             <w:proofErr w:type="spellEnd"/>
-            <w:r>
-              <w:rPr>
-                <w:rFonts w:ascii="Times New Roman" w:eastAsia="Times New Roman" w:hAnsi="Times New Roman" w:cs="Times New Roman"/>
-                <w:sz w:val="20"/>
-                <w:szCs w:val="20"/>
-              </w:rPr>
-              <w:t xml:space="preserve"> </w:t>
-            </w:r>
-          </w:p>
-          <w:p>
-            <w:pPr>
-              <w:spacing w:after="0" w:line="240" w:lineRule="auto"/>
-              <w:rPr>
-                <w:rFonts w:ascii="Times New Roman" w:eastAsia="Times New Roman" w:hAnsi="Times New Roman" w:cs="Times New Roman"/>
-                <w:sz w:val="20"/>
-                <w:szCs w:val="20"/>
-              </w:rPr>
-            </w:pPr>
           </w:p>
         </w:tc>
         <w:tc>
@@ -3187,50 +3342,109 @@
                 <w:sz w:val="20"/>
                 <w:szCs w:val="20"/>
               </w:rPr>
-              <w:lastRenderedPageBreak/>
-              <w:t xml:space="preserve">Precondition: </w:t>
-            </w:r>
-            <w:r>
-              <w:rPr>
-                <w:rFonts w:ascii="Times New Roman" w:eastAsia="Times New Roman" w:hAnsi="Times New Roman" w:cs="Times New Roman"/>
-                <w:sz w:val="20"/>
-                <w:szCs w:val="20"/>
-              </w:rPr>
-              <w:t>No recipe added</w:t>
-            </w:r>
-            <w:r>
-              <w:rPr>
-                <w:rFonts w:ascii="Times New Roman" w:eastAsia="Times New Roman" w:hAnsi="Times New Roman" w:cs="Times New Roman"/>
-                <w:sz w:val="20"/>
-                <w:szCs w:val="20"/>
-              </w:rPr>
-              <w:br/>
-              <w:t>Enter: Menu option 2, "Delete a recipe "</w:t>
-            </w:r>
-            <w:r>
-              <w:rPr>
-                <w:rFonts w:ascii="Times New Roman" w:eastAsia="Times New Roman" w:hAnsi="Times New Roman" w:cs="Times New Roman"/>
-                <w:sz w:val="20"/>
-                <w:szCs w:val="20"/>
-              </w:rPr>
-              <w:br/>
-              <w:t>Select: Coffee</w:t>
-            </w:r>
-            <w:r>
-              <w:rPr>
-                <w:rFonts w:ascii="Times New Roman" w:eastAsia="Times New Roman" w:hAnsi="Times New Roman" w:cs="Times New Roman"/>
-                <w:sz w:val="20"/>
-                <w:szCs w:val="20"/>
-              </w:rPr>
-              <w:br/>
-            </w:r>
-            <w:r>
-              <w:rPr>
-                <w:rFonts w:ascii="Times New Roman" w:eastAsia="Times New Roman" w:hAnsi="Times New Roman" w:cs="Times New Roman"/>
-                <w:sz w:val="20"/>
-                <w:szCs w:val="20"/>
-              </w:rPr>
-              <w:lastRenderedPageBreak/>
+              <w:t xml:space="preserve">Precondition: Run </w:t>
+            </w:r>
+            <w:proofErr w:type="spellStart"/>
+            <w:r>
+              <w:rPr>
+                <w:rFonts w:ascii="Times New Roman" w:eastAsia="Times New Roman" w:hAnsi="Times New Roman" w:cs="Times New Roman"/>
+                <w:sz w:val="20"/>
+                <w:szCs w:val="20"/>
+              </w:rPr>
+              <w:t>CoffeeMaker</w:t>
+            </w:r>
+            <w:proofErr w:type="spellEnd"/>
+            <w:r>
+              <w:rPr>
+                <w:rFonts w:ascii="Times New Roman" w:eastAsia="Times New Roman" w:hAnsi="Times New Roman" w:cs="Times New Roman"/>
+                <w:sz w:val="20"/>
+                <w:szCs w:val="20"/>
+              </w:rPr>
+              <w:t> </w:t>
+            </w:r>
+            <w:r>
+              <w:rPr>
+                <w:rFonts w:ascii="Times New Roman" w:eastAsia="Times New Roman" w:hAnsi="Times New Roman" w:cs="Times New Roman"/>
+                <w:sz w:val="20"/>
+                <w:szCs w:val="20"/>
+              </w:rPr>
+              <w:br/>
+            </w:r>
+            <w:r>
+              <w:rPr>
+                <w:rFonts w:ascii="Times New Roman" w:eastAsia="Times New Roman" w:hAnsi="Times New Roman" w:cs="Times New Roman"/>
+                <w:sz w:val="20"/>
+                <w:szCs w:val="20"/>
+              </w:rPr>
+              <w:t>Enter: Menu option 4, "Enter Inventory"</w:t>
+            </w:r>
+          </w:p>
+          <w:p>
+            <w:pPr>
+              <w:spacing w:before="100" w:beforeAutospacing="1" w:after="100" w:afterAutospacing="1" w:line="240" w:lineRule="auto"/>
+              <w:rPr>
+                <w:rFonts w:ascii="Times New Roman" w:eastAsia="Times New Roman" w:hAnsi="Times New Roman" w:cs="Times New Roman"/>
+                <w:sz w:val="20"/>
+                <w:szCs w:val="20"/>
+              </w:rPr>
+            </w:pPr>
+            <w:r>
+              <w:rPr>
+                <w:rFonts w:ascii="Times New Roman" w:eastAsia="Times New Roman" w:hAnsi="Times New Roman" w:cs="Times New Roman"/>
+                <w:sz w:val="20"/>
+                <w:szCs w:val="20"/>
+              </w:rPr>
+              <w:t>Coffee: 6</w:t>
+            </w:r>
+            <w:r>
+              <w:rPr>
+                <w:rFonts w:ascii="Times New Roman" w:eastAsia="Times New Roman" w:hAnsi="Times New Roman" w:cs="Times New Roman"/>
+                <w:sz w:val="20"/>
+                <w:szCs w:val="20"/>
+              </w:rPr>
+              <w:br/>
+              <w:t>Milk: 1</w:t>
+            </w:r>
+            <w:r>
+              <w:rPr>
+                <w:rFonts w:ascii="Times New Roman" w:eastAsia="Times New Roman" w:hAnsi="Times New Roman" w:cs="Times New Roman"/>
+                <w:sz w:val="20"/>
+                <w:szCs w:val="20"/>
+              </w:rPr>
+              <w:br/>
+              <w:t>Sugar: 1</w:t>
+            </w:r>
+            <w:r>
+              <w:rPr>
+                <w:rFonts w:ascii="Times New Roman" w:eastAsia="Times New Roman" w:hAnsi="Times New Roman" w:cs="Times New Roman"/>
+                <w:sz w:val="20"/>
+                <w:szCs w:val="20"/>
+              </w:rPr>
+              <w:br/>
+              <w:t>Chocolate: 1</w:t>
+            </w:r>
+            <w:r>
+              <w:rPr>
+                <w:rFonts w:ascii="Times New Roman" w:eastAsia="Times New Roman" w:hAnsi="Times New Roman" w:cs="Times New Roman"/>
+                <w:sz w:val="20"/>
+                <w:szCs w:val="20"/>
+              </w:rPr>
+              <w:t> </w:t>
+            </w:r>
+            <w:r>
+              <w:rPr>
+                <w:rFonts w:ascii="Times New Roman" w:eastAsia="Times New Roman" w:hAnsi="Times New Roman" w:cs="Times New Roman"/>
+                <w:sz w:val="20"/>
+                <w:szCs w:val="20"/>
+              </w:rPr>
+              <w:br/>
+            </w:r>
+            <w:r>
+              <w:rPr>
+                <w:rFonts w:ascii="Times New Roman" w:eastAsia="Times New Roman" w:hAnsi="Times New Roman" w:cs="Times New Roman"/>
+                <w:sz w:val="20"/>
+                <w:szCs w:val="20"/>
+              </w:rPr>
               <w:t>Return to main menu.</w:t>
             </w:r>
             <w:r>
@@ -3270,8 +3484,7 @@
                 <w:sz w:val="20"/>
                 <w:szCs w:val="20"/>
               </w:rPr>
-              <w:lastRenderedPageBreak/>
-              <w:t>Recipe Deleted</w:t>
+              <w:t>Ingredients added</w:t>
             </w:r>
           </w:p>
         </w:tc>
@@ -3302,7 +3515,7 @@
                 <w:sz w:val="20"/>
                 <w:szCs w:val="20"/>
               </w:rPr>
-              <w:t>Return to main menu</w:t>
+              <w:t>Ingredients added</w:t>
             </w:r>
           </w:p>
         </w:tc>
@@ -3336,6 +3549,7 @@
           <w:p>
             <w:pPr>
               <w:spacing w:after="0" w:line="240" w:lineRule="auto"/>
+              <w:ind w:right="-105"/>
               <w:rPr>
                 <w:rFonts w:ascii="Times New Roman" w:eastAsia="Times New Roman" w:hAnsi="Times New Roman" w:cs="Times New Roman"/>
                 <w:sz w:val="20"/>
@@ -3349,20 +3563,18 @@
                 <w:sz w:val="20"/>
                 <w:szCs w:val="20"/>
               </w:rPr>
-              <w:t>Editoutofbound</w:t>
+              <w:t>addInventory</w:t>
+            </w:r>
+            <w:r>
+              <w:rPr>
+                <w:rFonts w:ascii="Times New Roman" w:eastAsia="Times New Roman" w:hAnsi="Times New Roman" w:cs="Times New Roman"/>
+                <w:sz w:val="20"/>
+                <w:szCs w:val="20"/>
+              </w:rPr>
+              <w:t>Negative</w:t>
             </w:r>
             <w:proofErr w:type="spellEnd"/>
           </w:p>
-          <w:p>
-            <w:pPr>
-              <w:spacing w:after="0" w:line="240" w:lineRule="auto"/>
-              <w:rPr>
-                <w:rFonts w:ascii="Times New Roman" w:eastAsia="Times New Roman" w:hAnsi="Times New Roman" w:cs="Times New Roman"/>
-                <w:sz w:val="20"/>
-                <w:szCs w:val="20"/>
-              </w:rPr>
-            </w:pPr>
-          </w:p>
         </w:tc>
         <w:tc>
           <w:tcPr>
@@ -3418,69 +3630,101 @@
                 <w:szCs w:val="20"/>
               </w:rPr>
               <w:br/>
-              <w:t>Enter: Menu option 3, "Ed</w:t>
-            </w:r>
-            <w:r>
-              <w:rPr>
-                <w:rFonts w:ascii="Times New Roman" w:eastAsia="Times New Roman" w:hAnsi="Times New Roman" w:cs="Times New Roman"/>
-                <w:sz w:val="20"/>
-                <w:szCs w:val="20"/>
-              </w:rPr>
-              <w:t>it a recipe "</w:t>
-            </w:r>
-            <w:r>
-              <w:rPr>
-                <w:rFonts w:ascii="Times New Roman" w:eastAsia="Times New Roman" w:hAnsi="Times New Roman" w:cs="Times New Roman"/>
-                <w:sz w:val="20"/>
-                <w:szCs w:val="20"/>
-              </w:rPr>
-              <w:br/>
-              <w:t>Select: Coffee</w:t>
-            </w:r>
-            <w:r>
-              <w:rPr>
-                <w:rFonts w:ascii="Times New Roman" w:eastAsia="Times New Roman" w:hAnsi="Times New Roman" w:cs="Times New Roman"/>
-                <w:sz w:val="20"/>
-                <w:szCs w:val="20"/>
-              </w:rPr>
-              <w:br/>
-              <w:t>Price: 50</w:t>
-            </w:r>
-            <w:r>
-              <w:rPr>
-                <w:rFonts w:ascii="Times New Roman" w:eastAsia="Times New Roman" w:hAnsi="Times New Roman" w:cs="Times New Roman"/>
-                <w:sz w:val="20"/>
-                <w:szCs w:val="20"/>
-              </w:rPr>
-              <w:br/>
-              <w:t>Coffee: 3</w:t>
-            </w:r>
-            <w:r>
-              <w:rPr>
-                <w:rFonts w:ascii="Times New Roman" w:eastAsia="Times New Roman" w:hAnsi="Times New Roman" w:cs="Times New Roman"/>
-                <w:sz w:val="20"/>
-                <w:szCs w:val="20"/>
-              </w:rPr>
-              <w:br/>
-              <w:t>Milk: 1</w:t>
-            </w:r>
-            <w:r>
-              <w:rPr>
-                <w:rFonts w:ascii="Times New Roman" w:eastAsia="Times New Roman" w:hAnsi="Times New Roman" w:cs="Times New Roman"/>
-                <w:sz w:val="20"/>
-                <w:szCs w:val="20"/>
-              </w:rPr>
-              <w:br/>
-              <w:t>Sugar: 1</w:t>
-            </w:r>
-            <w:r>
-              <w:rPr>
-                <w:rFonts w:ascii="Times New Roman" w:eastAsia="Times New Roman" w:hAnsi="Times New Roman" w:cs="Times New Roman"/>
-                <w:sz w:val="20"/>
-                <w:szCs w:val="20"/>
-              </w:rPr>
-              <w:br/>
-              <w:t>Chocolate: 0</w:t>
+            </w:r>
+            <w:r>
+              <w:rPr>
+                <w:rFonts w:ascii="Times New Roman" w:eastAsia="Times New Roman" w:hAnsi="Times New Roman" w:cs="Times New Roman"/>
+                <w:sz w:val="20"/>
+                <w:szCs w:val="20"/>
+              </w:rPr>
+              <w:t>Enter: Menu option 4, "Enter Inventory"</w:t>
+            </w:r>
+          </w:p>
+          <w:p>
+            <w:pPr>
+              <w:spacing w:before="100" w:beforeAutospacing="1" w:after="100" w:afterAutospacing="1" w:line="240" w:lineRule="auto"/>
+              <w:rPr>
+                <w:rFonts w:ascii="Times New Roman" w:eastAsia="Times New Roman" w:hAnsi="Times New Roman" w:cs="Times New Roman"/>
+                <w:sz w:val="20"/>
+                <w:szCs w:val="20"/>
+              </w:rPr>
+            </w:pPr>
+            <w:r>
+              <w:rPr>
+                <w:rFonts w:ascii="Times New Roman" w:eastAsia="Times New Roman" w:hAnsi="Times New Roman" w:cs="Times New Roman"/>
+                <w:sz w:val="20"/>
+                <w:szCs w:val="20"/>
+              </w:rPr>
+              <w:t>Coffee: -5</w:t>
+            </w:r>
+            <w:r>
+              <w:rPr>
+                <w:rFonts w:ascii="Times New Roman" w:eastAsia="Times New Roman" w:hAnsi="Times New Roman" w:cs="Times New Roman"/>
+                <w:sz w:val="20"/>
+                <w:szCs w:val="20"/>
+              </w:rPr>
+              <w:br/>
+              <w:t xml:space="preserve">Milk: </w:t>
+            </w:r>
+            <w:proofErr w:type="gramStart"/>
+            <w:r>
+              <w:rPr>
+                <w:rFonts w:ascii="Times New Roman" w:eastAsia="Times New Roman" w:hAnsi="Times New Roman" w:cs="Times New Roman"/>
+                <w:sz w:val="20"/>
+                <w:szCs w:val="20"/>
+              </w:rPr>
+              <w:t>-2</w:t>
+            </w:r>
+            <w:r>
+              <w:rPr>
+                <w:rFonts w:ascii="Times New Roman" w:eastAsia="Times New Roman" w:hAnsi="Times New Roman" w:cs="Times New Roman"/>
+                <w:sz w:val="20"/>
+                <w:szCs w:val="20"/>
+              </w:rPr>
+              <w:br/>
+              <w:t>Sugar</w:t>
+            </w:r>
+            <w:proofErr w:type="gramEnd"/>
+            <w:r>
+              <w:rPr>
+                <w:rFonts w:ascii="Times New Roman" w:eastAsia="Times New Roman" w:hAnsi="Times New Roman" w:cs="Times New Roman"/>
+                <w:sz w:val="20"/>
+                <w:szCs w:val="20"/>
+              </w:rPr>
+              <w:t xml:space="preserve">: </w:t>
+            </w:r>
+            <w:r>
+              <w:rPr>
+                <w:rFonts w:ascii="Times New Roman" w:eastAsia="Times New Roman" w:hAnsi="Times New Roman" w:cs="Times New Roman"/>
+                <w:sz w:val="20"/>
+                <w:szCs w:val="20"/>
+              </w:rPr>
+              <w:t>-4</w:t>
+            </w:r>
+            <w:r>
+              <w:rPr>
+                <w:rFonts w:ascii="Times New Roman" w:eastAsia="Times New Roman" w:hAnsi="Times New Roman" w:cs="Times New Roman"/>
+                <w:sz w:val="20"/>
+                <w:szCs w:val="20"/>
+              </w:rPr>
+              <w:br/>
+              <w:t xml:space="preserve">Chocolate: </w:t>
+            </w:r>
+            <w:r>
+              <w:rPr>
+                <w:rFonts w:ascii="Times New Roman" w:eastAsia="Times New Roman" w:hAnsi="Times New Roman" w:cs="Times New Roman"/>
+                <w:sz w:val="20"/>
+                <w:szCs w:val="20"/>
+              </w:rPr>
+              <w:t>-</w:t>
+            </w:r>
+            <w:r>
+              <w:rPr>
+                <w:rFonts w:ascii="Times New Roman" w:eastAsia="Times New Roman" w:hAnsi="Times New Roman" w:cs="Times New Roman"/>
+                <w:sz w:val="20"/>
+                <w:szCs w:val="20"/>
+              </w:rPr>
+              <w:t>3</w:t>
             </w:r>
             <w:r>
               <w:rPr>
@@ -3497,6 +3741,13 @@
                 <w:szCs w:val="20"/>
               </w:rPr>
               <w:br/>
+            </w:r>
+            <w:r>
+              <w:rPr>
+                <w:rFonts w:ascii="Times New Roman" w:eastAsia="Times New Roman" w:hAnsi="Times New Roman" w:cs="Times New Roman"/>
+                <w:sz w:val="20"/>
+                <w:szCs w:val="20"/>
+              </w:rPr>
               <w:t>Return to main menu.</w:t>
             </w:r>
             <w:r>
@@ -3536,7 +3787,7 @@
                 <w:sz w:val="20"/>
                 <w:szCs w:val="20"/>
               </w:rPr>
-              <w:t>Recipe Deleted</w:t>
+              <w:t>Ingredients added</w:t>
             </w:r>
           </w:p>
         </w:tc>
@@ -3567,7 +3818,7 @@
                 <w:sz w:val="20"/>
                 <w:szCs w:val="20"/>
               </w:rPr>
-              <w:t>Return to main menu</w:t>
+              <w:t>Prompt for amount</w:t>
             </w:r>
           </w:p>
         </w:tc>
@@ -3597,6 +3848,16 @@
                 <w:szCs w:val="20"/>
               </w:rPr>
             </w:pPr>
+          </w:p>
+          <w:p>
+            <w:pPr>
+              <w:spacing w:after="0" w:line="240" w:lineRule="auto"/>
+              <w:rPr>
+                <w:rFonts w:ascii="Times New Roman" w:eastAsia="Times New Roman" w:hAnsi="Times New Roman" w:cs="Times New Roman"/>
+                <w:sz w:val="20"/>
+                <w:szCs w:val="20"/>
+              </w:rPr>
+            </w:pPr>
             <w:proofErr w:type="spellStart"/>
             <w:r>
               <w:rPr>
@@ -3604,7 +3865,7 @@
                 <w:sz w:val="20"/>
                 <w:szCs w:val="20"/>
               </w:rPr>
-              <w:t>Editalphabet</w:t>
+              <w:t>Checkinventory</w:t>
             </w:r>
             <w:proofErr w:type="spellEnd"/>
           </w:p>
@@ -3618,16 +3879,6 @@
               </w:rPr>
             </w:pPr>
           </w:p>
-          <w:p>
-            <w:pPr>
-              <w:spacing w:after="0" w:line="240" w:lineRule="auto"/>
-              <w:rPr>
-                <w:rFonts w:ascii="Times New Roman" w:eastAsia="Times New Roman" w:hAnsi="Times New Roman" w:cs="Times New Roman"/>
-                <w:sz w:val="20"/>
-                <w:szCs w:val="20"/>
-              </w:rPr>
-            </w:pPr>
-          </w:p>
         </w:tc>
         <w:tc>
           <w:tcPr>
@@ -3683,95 +3934,25 @@
                 <w:szCs w:val="20"/>
               </w:rPr>
               <w:br/>
-              <w:t>Enter: Menu option 3, "Ed</w:t>
-            </w:r>
-            <w:r>
-              <w:rPr>
-                <w:rFonts w:ascii="Times New Roman" w:eastAsia="Times New Roman" w:hAnsi="Times New Roman" w:cs="Times New Roman"/>
-                <w:sz w:val="20"/>
-                <w:szCs w:val="20"/>
-              </w:rPr>
-              <w:t>it a recipe "</w:t>
-            </w:r>
-            <w:r>
-              <w:rPr>
-                <w:rFonts w:ascii="Times New Roman" w:eastAsia="Times New Roman" w:hAnsi="Times New Roman" w:cs="Times New Roman"/>
-                <w:sz w:val="20"/>
-                <w:szCs w:val="20"/>
-              </w:rPr>
-              <w:br/>
-              <w:t>Select: C</w:t>
-            </w:r>
-            <w:r>
-              <w:rPr>
-                <w:rFonts w:ascii="Times New Roman" w:eastAsia="Times New Roman" w:hAnsi="Times New Roman" w:cs="Times New Roman"/>
-                <w:sz w:val="20"/>
-                <w:szCs w:val="20"/>
-              </w:rPr>
-              <w:br/>
-              <w:t>Price: 50</w:t>
-            </w:r>
-            <w:r>
-              <w:rPr>
-                <w:rFonts w:ascii="Times New Roman" w:eastAsia="Times New Roman" w:hAnsi="Times New Roman" w:cs="Times New Roman"/>
-                <w:sz w:val="20"/>
-                <w:szCs w:val="20"/>
-              </w:rPr>
-              <w:br/>
-              <w:t>Coffee: 3</w:t>
-            </w:r>
-            <w:r>
-              <w:rPr>
-                <w:rFonts w:ascii="Times New Roman" w:eastAsia="Times New Roman" w:hAnsi="Times New Roman" w:cs="Times New Roman"/>
-                <w:sz w:val="20"/>
-                <w:szCs w:val="20"/>
-              </w:rPr>
-              <w:br/>
-              <w:t>Milk: 1</w:t>
-            </w:r>
-            <w:r>
-              <w:rPr>
-                <w:rFonts w:ascii="Times New Roman" w:eastAsia="Times New Roman" w:hAnsi="Times New Roman" w:cs="Times New Roman"/>
-                <w:sz w:val="20"/>
-                <w:szCs w:val="20"/>
-              </w:rPr>
-              <w:br/>
-              <w:t>Sugar: 1</w:t>
-            </w:r>
-            <w:r>
-              <w:rPr>
-                <w:rFonts w:ascii="Times New Roman" w:eastAsia="Times New Roman" w:hAnsi="Times New Roman" w:cs="Times New Roman"/>
-                <w:sz w:val="20"/>
-                <w:szCs w:val="20"/>
-              </w:rPr>
-              <w:br/>
-              <w:t>Chocolate: 0</w:t>
-            </w:r>
-            <w:r>
-              <w:rPr>
-                <w:rFonts w:ascii="Times New Roman" w:eastAsia="Times New Roman" w:hAnsi="Times New Roman" w:cs="Times New Roman"/>
-                <w:sz w:val="20"/>
-                <w:szCs w:val="20"/>
-              </w:rPr>
-              <w:t> </w:t>
-            </w:r>
-            <w:r>
-              <w:rPr>
-                <w:rFonts w:ascii="Times New Roman" w:eastAsia="Times New Roman" w:hAnsi="Times New Roman" w:cs="Times New Roman"/>
-                <w:sz w:val="20"/>
-                <w:szCs w:val="20"/>
-              </w:rPr>
-              <w:br/>
-              <w:t>Return to main menu.</w:t>
-            </w:r>
-            <w:r>
-              <w:rPr>
-                <w:rFonts w:ascii="Times New Roman" w:eastAsia="Times New Roman" w:hAnsi="Times New Roman" w:cs="Times New Roman"/>
-                <w:sz w:val="20"/>
-                <w:szCs w:val="20"/>
-              </w:rPr>
-              <w:t> </w:t>
-            </w:r>
+            </w:r>
+            <w:r>
+              <w:rPr>
+                <w:rFonts w:ascii="Times New Roman" w:eastAsia="Times New Roman" w:hAnsi="Times New Roman" w:cs="Times New Roman"/>
+                <w:sz w:val="20"/>
+                <w:szCs w:val="20"/>
+              </w:rPr>
+              <w:t>Enter: Menu option 5, "Check Inventory"</w:t>
+            </w:r>
+          </w:p>
+          <w:p>
+            <w:pPr>
+              <w:spacing w:before="100" w:beforeAutospacing="1" w:after="100" w:afterAutospacing="1" w:line="240" w:lineRule="auto"/>
+              <w:rPr>
+                <w:rFonts w:ascii="Times New Roman" w:eastAsia="Times New Roman" w:hAnsi="Times New Roman" w:cs="Times New Roman"/>
+                <w:sz w:val="20"/>
+                <w:szCs w:val="20"/>
+              </w:rPr>
+            </w:pPr>
           </w:p>
         </w:tc>
         <w:tc>
@@ -3801,7 +3982,7 @@
                 <w:sz w:val="20"/>
                 <w:szCs w:val="20"/>
               </w:rPr>
-              <w:t>Recipe Deleted</w:t>
+              <w:t>Display Inventory(Coffee, Milk, Sugar, Chocolate)</w:t>
             </w:r>
           </w:p>
         </w:tc>
@@ -3832,7 +4013,7 @@
                 <w:sz w:val="20"/>
                 <w:szCs w:val="20"/>
               </w:rPr>
-              <w:t>Return to main menu</w:t>
+              <w:t>Display Inventory(Coffee, Milk, Sugar, Chocolate)</w:t>
             </w:r>
           </w:p>
         </w:tc>
@@ -3879,7 +4060,15 @@
                 <w:sz w:val="20"/>
                 <w:szCs w:val="20"/>
               </w:rPr>
-              <w:t>Editempty</w:t>
+              <w:t>make</w:t>
+            </w:r>
+            <w:r>
+              <w:rPr>
+                <w:rFonts w:ascii="Times New Roman" w:eastAsia="Times New Roman" w:hAnsi="Times New Roman" w:cs="Times New Roman"/>
+                <w:sz w:val="20"/>
+                <w:szCs w:val="20"/>
+              </w:rPr>
+              <w:t>Purchase</w:t>
             </w:r>
             <w:proofErr w:type="spellEnd"/>
           </w:p>
@@ -3911,8 +4100,55 @@
                 <w:sz w:val="20"/>
                 <w:szCs w:val="20"/>
               </w:rPr>
-              <w:t xml:space="preserve">Precondition: Run </w:t>
-            </w:r>
+              <w:t>Precondition: addRecipe1 has run successfully</w:t>
+            </w:r>
+            <w:proofErr w:type="gramStart"/>
+            <w:r>
+              <w:rPr>
+                <w:rFonts w:ascii="Times New Roman" w:eastAsia="Times New Roman" w:hAnsi="Times New Roman" w:cs="Times New Roman"/>
+                <w:sz w:val="20"/>
+                <w:szCs w:val="20"/>
+              </w:rPr>
+              <w:t>,</w:t>
+            </w:r>
+            <w:proofErr w:type="gramEnd"/>
+            <w:r>
+              <w:rPr>
+                <w:rFonts w:ascii="Times New Roman" w:eastAsia="Times New Roman" w:hAnsi="Times New Roman" w:cs="Times New Roman"/>
+                <w:sz w:val="20"/>
+                <w:szCs w:val="20"/>
+              </w:rPr>
+              <w:br/>
+              <w:t>addInventory1 has run successfully.</w:t>
+            </w:r>
+          </w:p>
+          <w:p>
+            <w:pPr>
+              <w:spacing w:before="100" w:beforeAutospacing="1" w:after="100" w:afterAutospacing="1" w:line="240" w:lineRule="auto"/>
+              <w:rPr>
+                <w:rFonts w:ascii="Times New Roman" w:eastAsia="Times New Roman" w:hAnsi="Times New Roman" w:cs="Times New Roman"/>
+                <w:sz w:val="20"/>
+                <w:szCs w:val="20"/>
+              </w:rPr>
+            </w:pPr>
+            <w:r>
+              <w:rPr>
+                <w:rFonts w:ascii="Times New Roman" w:eastAsia="Times New Roman" w:hAnsi="Times New Roman" w:cs="Times New Roman"/>
+                <w:sz w:val="20"/>
+                <w:szCs w:val="20"/>
+              </w:rPr>
+              <w:t>Enter: Menu option 6, “Make Purchase”</w:t>
+            </w:r>
+          </w:p>
+          <w:p>
+            <w:pPr>
+              <w:spacing w:before="100" w:beforeAutospacing="1" w:after="100" w:afterAutospacing="1" w:line="240" w:lineRule="auto"/>
+              <w:rPr>
+                <w:rFonts w:ascii="Times New Roman" w:eastAsia="Times New Roman" w:hAnsi="Times New Roman" w:cs="Times New Roman"/>
+                <w:sz w:val="20"/>
+                <w:szCs w:val="20"/>
+              </w:rPr>
+            </w:pPr>
             <w:proofErr w:type="spellStart"/>
             <w:r>
               <w:rPr>
@@ -3920,112 +4156,43 @@
                 <w:sz w:val="20"/>
                 <w:szCs w:val="20"/>
               </w:rPr>
-              <w:t>CoffeeMaker</w:t>
+              <w:t>Recipe:</w:t>
+            </w:r>
+            <w:r>
+              <w:rPr>
+                <w:rFonts w:ascii="Times New Roman" w:eastAsia="Times New Roman" w:hAnsi="Times New Roman" w:cs="Times New Roman"/>
+                <w:sz w:val="20"/>
+                <w:szCs w:val="20"/>
+              </w:rPr>
+              <w:t>Coffee</w:t>
             </w:r>
             <w:proofErr w:type="spellEnd"/>
-            <w:r>
-              <w:rPr>
-                <w:rFonts w:ascii="Times New Roman" w:eastAsia="Times New Roman" w:hAnsi="Times New Roman" w:cs="Times New Roman"/>
-                <w:sz w:val="20"/>
-                <w:szCs w:val="20"/>
-              </w:rPr>
-              <w:t> </w:t>
-            </w:r>
-            <w:r>
-              <w:rPr>
-                <w:rFonts w:ascii="Times New Roman" w:eastAsia="Times New Roman" w:hAnsi="Times New Roman" w:cs="Times New Roman"/>
-                <w:sz w:val="20"/>
-                <w:szCs w:val="20"/>
-              </w:rPr>
-              <w:br/>
-              <w:t>Enter: Menu option 3, "Ed</w:t>
-            </w:r>
-            <w:r>
-              <w:rPr>
-                <w:rFonts w:ascii="Times New Roman" w:eastAsia="Times New Roman" w:hAnsi="Times New Roman" w:cs="Times New Roman"/>
-                <w:sz w:val="20"/>
-                <w:szCs w:val="20"/>
-              </w:rPr>
-              <w:t>it a recipe "</w:t>
-            </w:r>
-            <w:r>
-              <w:rPr>
-                <w:rFonts w:ascii="Times New Roman" w:eastAsia="Times New Roman" w:hAnsi="Times New Roman" w:cs="Times New Roman"/>
-                <w:sz w:val="20"/>
-                <w:szCs w:val="20"/>
-              </w:rPr>
-              <w:br/>
-              <w:t>Select: C</w:t>
-            </w:r>
-            <w:r>
-              <w:rPr>
-                <w:rFonts w:ascii="Times New Roman" w:eastAsia="Times New Roman" w:hAnsi="Times New Roman" w:cs="Times New Roman"/>
-                <w:sz w:val="20"/>
-                <w:szCs w:val="20"/>
-              </w:rPr>
-              <w:br/>
-              <w:t>Price: 50</w:t>
-            </w:r>
-            <w:r>
-              <w:rPr>
-                <w:rFonts w:ascii="Times New Roman" w:eastAsia="Times New Roman" w:hAnsi="Times New Roman" w:cs="Times New Roman"/>
-                <w:sz w:val="20"/>
-                <w:szCs w:val="20"/>
-              </w:rPr>
-              <w:br/>
-              <w:t>Coffee: 3</w:t>
-            </w:r>
-            <w:r>
-              <w:rPr>
-                <w:rFonts w:ascii="Times New Roman" w:eastAsia="Times New Roman" w:hAnsi="Times New Roman" w:cs="Times New Roman"/>
-                <w:sz w:val="20"/>
-                <w:szCs w:val="20"/>
-              </w:rPr>
-              <w:br/>
-              <w:t>Milk: 1</w:t>
-            </w:r>
-            <w:r>
-              <w:rPr>
-                <w:rFonts w:ascii="Times New Roman" w:eastAsia="Times New Roman" w:hAnsi="Times New Roman" w:cs="Times New Roman"/>
-                <w:sz w:val="20"/>
-                <w:szCs w:val="20"/>
-              </w:rPr>
-              <w:br/>
-              <w:t>Sugar: 1</w:t>
-            </w:r>
-            <w:r>
-              <w:rPr>
-                <w:rFonts w:ascii="Times New Roman" w:eastAsia="Times New Roman" w:hAnsi="Times New Roman" w:cs="Times New Roman"/>
-                <w:sz w:val="20"/>
-                <w:szCs w:val="20"/>
-              </w:rPr>
-              <w:br/>
-              <w:t>Chocolate: 0</w:t>
-            </w:r>
-            <w:r>
-              <w:rPr>
-                <w:rFonts w:ascii="Times New Roman" w:eastAsia="Times New Roman" w:hAnsi="Times New Roman" w:cs="Times New Roman"/>
-                <w:sz w:val="20"/>
-                <w:szCs w:val="20"/>
-              </w:rPr>
-              <w:t> </w:t>
-            </w:r>
-            <w:r>
-              <w:rPr>
-                <w:rFonts w:ascii="Times New Roman" w:eastAsia="Times New Roman" w:hAnsi="Times New Roman" w:cs="Times New Roman"/>
-                <w:sz w:val="20"/>
-                <w:szCs w:val="20"/>
-              </w:rPr>
-              <w:br/>
-              <w:t>Return to main menu.</w:t>
-            </w:r>
-            <w:r>
-              <w:rPr>
-                <w:rFonts w:ascii="Times New Roman" w:eastAsia="Times New Roman" w:hAnsi="Times New Roman" w:cs="Times New Roman"/>
-                <w:sz w:val="20"/>
-                <w:szCs w:val="20"/>
-              </w:rPr>
-              <w:t> </w:t>
+          </w:p>
+          <w:p>
+            <w:pPr>
+              <w:spacing w:before="100" w:beforeAutospacing="1" w:after="100" w:afterAutospacing="1" w:line="240" w:lineRule="auto"/>
+              <w:rPr>
+                <w:rFonts w:ascii="Times New Roman" w:eastAsia="Times New Roman" w:hAnsi="Times New Roman" w:cs="Times New Roman"/>
+                <w:sz w:val="20"/>
+                <w:szCs w:val="20"/>
+              </w:rPr>
+            </w:pPr>
+            <w:r>
+              <w:rPr>
+                <w:rFonts w:ascii="Times New Roman" w:eastAsia="Times New Roman" w:hAnsi="Times New Roman" w:cs="Times New Roman"/>
+                <w:sz w:val="20"/>
+                <w:szCs w:val="20"/>
+              </w:rPr>
+              <w:lastRenderedPageBreak/>
+              <w:t>Amount Paid:</w:t>
+            </w:r>
+            <w:r>
+              <w:rPr>
+                <w:rFonts w:ascii="Times New Roman" w:eastAsia="Times New Roman" w:hAnsi="Times New Roman" w:cs="Times New Roman"/>
+                <w:sz w:val="20"/>
+                <w:szCs w:val="20"/>
+              </w:rPr>
+              <w:t>50</w:t>
             </w:r>
           </w:p>
         </w:tc>
@@ -4056,7 +4223,8 @@
                 <w:sz w:val="20"/>
                 <w:szCs w:val="20"/>
               </w:rPr>
-              <w:t>Recipe Deleted</w:t>
+              <w:lastRenderedPageBreak/>
+              <w:t>Beverage Dispensed. Purchase Successful</w:t>
             </w:r>
           </w:p>
         </w:tc>
@@ -4081,23 +4249,13 @@
                 <w:szCs w:val="18"/>
               </w:rPr>
             </w:pPr>
-          </w:p>
-          <w:p>
-            <w:pPr>
-              <w:spacing w:after="0" w:line="240" w:lineRule="auto"/>
-              <w:rPr>
-                <w:rFonts w:ascii="Times New Roman" w:eastAsia="Times New Roman" w:hAnsi="Times New Roman" w:cs="Times New Roman"/>
-                <w:sz w:val="18"/>
-                <w:szCs w:val="18"/>
-              </w:rPr>
-            </w:pPr>
-            <w:r>
-              <w:rPr>
-                <w:rFonts w:ascii="Times New Roman" w:eastAsia="Times New Roman" w:hAnsi="Times New Roman" w:cs="Times New Roman"/>
-                <w:sz w:val="20"/>
-                <w:szCs w:val="20"/>
-              </w:rPr>
-              <w:t>Return to main menu</w:t>
+            <w:r>
+              <w:rPr>
+                <w:rFonts w:ascii="Times New Roman" w:eastAsia="Times New Roman" w:hAnsi="Times New Roman" w:cs="Times New Roman"/>
+                <w:sz w:val="20"/>
+                <w:szCs w:val="20"/>
+              </w:rPr>
+              <w:t>Beverage Dispensed. Purchase Successful</w:t>
             </w:r>
           </w:p>
         </w:tc>
@@ -4137,24 +4295,26 @@
                 <w:szCs w:val="20"/>
               </w:rPr>
             </w:pPr>
-          </w:p>
-          <w:p>
-            <w:pPr>
-              <w:spacing w:after="0" w:line="240" w:lineRule="auto"/>
-              <w:rPr>
-                <w:rFonts w:ascii="Times New Roman" w:eastAsia="Times New Roman" w:hAnsi="Times New Roman" w:cs="Times New Roman"/>
-                <w:sz w:val="20"/>
-                <w:szCs w:val="20"/>
-              </w:rPr>
-            </w:pPr>
-            <w:r>
-              <w:rPr>
-                <w:rFonts w:ascii="Times New Roman" w:eastAsia="Times New Roman" w:hAnsi="Times New Roman" w:cs="Times New Roman"/>
-                <w:sz w:val="20"/>
-                <w:szCs w:val="20"/>
-              </w:rPr>
-              <w:t>addInventory1</w:t>
-            </w:r>
+            <w:proofErr w:type="spellStart"/>
+            <w:r>
+              <w:rPr>
+                <w:rFonts w:ascii="Times New Roman" w:eastAsia="Times New Roman" w:hAnsi="Times New Roman" w:cs="Times New Roman"/>
+                <w:sz w:val="20"/>
+                <w:szCs w:val="20"/>
+              </w:rPr>
+              <w:t>moneyLess</w:t>
+            </w:r>
+            <w:proofErr w:type="spellEnd"/>
+          </w:p>
+          <w:p>
+            <w:pPr>
+              <w:spacing w:after="0" w:line="240" w:lineRule="auto"/>
+              <w:rPr>
+                <w:rFonts w:ascii="Times New Roman" w:eastAsia="Times New Roman" w:hAnsi="Times New Roman" w:cs="Times New Roman"/>
+                <w:sz w:val="20"/>
+                <w:szCs w:val="20"/>
+              </w:rPr>
+            </w:pPr>
           </w:p>
         </w:tc>
         <w:tc>
@@ -4184,8 +4344,55 @@
                 <w:sz w:val="20"/>
                 <w:szCs w:val="20"/>
               </w:rPr>
-              <w:t xml:space="preserve">Precondition: Run </w:t>
-            </w:r>
+              <w:t>Precondition: addRecipe1 has run successfully</w:t>
+            </w:r>
+            <w:proofErr w:type="gramStart"/>
+            <w:r>
+              <w:rPr>
+                <w:rFonts w:ascii="Times New Roman" w:eastAsia="Times New Roman" w:hAnsi="Times New Roman" w:cs="Times New Roman"/>
+                <w:sz w:val="20"/>
+                <w:szCs w:val="20"/>
+              </w:rPr>
+              <w:t>,</w:t>
+            </w:r>
+            <w:proofErr w:type="gramEnd"/>
+            <w:r>
+              <w:rPr>
+                <w:rFonts w:ascii="Times New Roman" w:eastAsia="Times New Roman" w:hAnsi="Times New Roman" w:cs="Times New Roman"/>
+                <w:sz w:val="20"/>
+                <w:szCs w:val="20"/>
+              </w:rPr>
+              <w:br/>
+              <w:t>addInventory1 has run successfully.</w:t>
+            </w:r>
+          </w:p>
+          <w:p>
+            <w:pPr>
+              <w:spacing w:before="100" w:beforeAutospacing="1" w:after="100" w:afterAutospacing="1" w:line="240" w:lineRule="auto"/>
+              <w:rPr>
+                <w:rFonts w:ascii="Times New Roman" w:eastAsia="Times New Roman" w:hAnsi="Times New Roman" w:cs="Times New Roman"/>
+                <w:sz w:val="20"/>
+                <w:szCs w:val="20"/>
+              </w:rPr>
+            </w:pPr>
+            <w:r>
+              <w:rPr>
+                <w:rFonts w:ascii="Times New Roman" w:eastAsia="Times New Roman" w:hAnsi="Times New Roman" w:cs="Times New Roman"/>
+                <w:sz w:val="20"/>
+                <w:szCs w:val="20"/>
+              </w:rPr>
+              <w:t>Enter: Menu option 6, “Make Purchase”</w:t>
+            </w:r>
+          </w:p>
+          <w:p>
+            <w:pPr>
+              <w:spacing w:before="100" w:beforeAutospacing="1" w:after="100" w:afterAutospacing="1" w:line="240" w:lineRule="auto"/>
+              <w:rPr>
+                <w:rFonts w:ascii="Times New Roman" w:eastAsia="Times New Roman" w:hAnsi="Times New Roman" w:cs="Times New Roman"/>
+                <w:sz w:val="20"/>
+                <w:szCs w:val="20"/>
+              </w:rPr>
+            </w:pPr>
             <w:proofErr w:type="spellStart"/>
             <w:r>
               <w:rPr>
@@ -4193,33 +4400,9 @@
                 <w:sz w:val="20"/>
                 <w:szCs w:val="20"/>
               </w:rPr>
-              <w:t>CoffeeMaker</w:t>
+              <w:t>Recipe:Coffee</w:t>
             </w:r>
             <w:proofErr w:type="spellEnd"/>
-            <w:r>
-              <w:rPr>
-                <w:rFonts w:ascii="Times New Roman" w:eastAsia="Times New Roman" w:hAnsi="Times New Roman" w:cs="Times New Roman"/>
-                <w:sz w:val="20"/>
-                <w:szCs w:val="20"/>
-              </w:rPr>
-              <w:t> </w:t>
-            </w:r>
-            <w:r>
-              <w:rPr>
-                <w:rFonts w:ascii="Times New Roman" w:eastAsia="Times New Roman" w:hAnsi="Times New Roman" w:cs="Times New Roman"/>
-                <w:sz w:val="20"/>
-                <w:szCs w:val="20"/>
-              </w:rPr>
-              <w:br/>
-            </w:r>
-            <w:r>
-              <w:rPr>
-                <w:rFonts w:ascii="Times New Roman" w:eastAsia="Times New Roman" w:hAnsi="Times New Roman" w:cs="Times New Roman"/>
-                <w:sz w:val="20"/>
-                <w:szCs w:val="20"/>
-              </w:rPr>
-              <w:t>Enter: Menu option 4, "Enter Inventory"</w:t>
-            </w:r>
           </w:p>
           <w:p>
             <w:pPr>
@@ -4236,66 +4419,15 @@
                 <w:sz w:val="20"/>
                 <w:szCs w:val="20"/>
               </w:rPr>
-              <w:t>Coffee: 10</w:t>
-            </w:r>
-            <w:r>
-              <w:rPr>
-                <w:rFonts w:ascii="Times New Roman" w:eastAsia="Times New Roman" w:hAnsi="Times New Roman" w:cs="Times New Roman"/>
-                <w:sz w:val="20"/>
-                <w:szCs w:val="20"/>
-              </w:rPr>
-              <w:br/>
-              <w:t>Milk: 10</w:t>
-            </w:r>
-            <w:r>
-              <w:rPr>
-                <w:rFonts w:ascii="Times New Roman" w:eastAsia="Times New Roman" w:hAnsi="Times New Roman" w:cs="Times New Roman"/>
-                <w:sz w:val="20"/>
-                <w:szCs w:val="20"/>
-              </w:rPr>
-              <w:br/>
-              <w:t>Sugar: 10</w:t>
-            </w:r>
-            <w:r>
-              <w:rPr>
-                <w:rFonts w:ascii="Times New Roman" w:eastAsia="Times New Roman" w:hAnsi="Times New Roman" w:cs="Times New Roman"/>
-                <w:sz w:val="20"/>
-                <w:szCs w:val="20"/>
-              </w:rPr>
-              <w:br/>
-              <w:t>Chocolate: 10</w:t>
-            </w:r>
-            <w:r>
-              <w:rPr>
-                <w:rFonts w:ascii="Times New Roman" w:eastAsia="Times New Roman" w:hAnsi="Times New Roman" w:cs="Times New Roman"/>
-                <w:sz w:val="20"/>
-                <w:szCs w:val="20"/>
-              </w:rPr>
-              <w:t> </w:t>
-            </w:r>
-            <w:r>
-              <w:rPr>
-                <w:rFonts w:ascii="Times New Roman" w:eastAsia="Times New Roman" w:hAnsi="Times New Roman" w:cs="Times New Roman"/>
-                <w:sz w:val="20"/>
-                <w:szCs w:val="20"/>
-              </w:rPr>
-              <w:br/>
-            </w:r>
-            <w:r>
-              <w:rPr>
-                <w:rFonts w:ascii="Times New Roman" w:eastAsia="Times New Roman" w:hAnsi="Times New Roman" w:cs="Times New Roman"/>
-                <w:sz w:val="20"/>
-                <w:szCs w:val="20"/>
-              </w:rPr>
-              <w:t>Return to main menu.</w:t>
-            </w:r>
-            <w:r>
-              <w:rPr>
-                <w:rFonts w:ascii="Times New Roman" w:eastAsia="Times New Roman" w:hAnsi="Times New Roman" w:cs="Times New Roman"/>
-                <w:sz w:val="20"/>
-                <w:szCs w:val="20"/>
-              </w:rPr>
-              <w:t> </w:t>
+              <w:t>Amount Paid:5</w:t>
+            </w:r>
+            <w:r>
+              <w:rPr>
+                <w:rFonts w:ascii="Times New Roman" w:eastAsia="Times New Roman" w:hAnsi="Times New Roman" w:cs="Times New Roman"/>
+                <w:sz w:val="20"/>
+                <w:szCs w:val="20"/>
+              </w:rPr>
+              <w:t>0</w:t>
             </w:r>
           </w:p>
         </w:tc>
@@ -4326,7 +4458,16 @@
                 <w:sz w:val="20"/>
                 <w:szCs w:val="20"/>
               </w:rPr>
-              <w:t>Ingredients added</w:t>
+              <w:t>Money less so money returned and</w:t>
+            </w:r>
+            <w:r>
+              <w:rPr>
+                <w:rFonts w:ascii="Times New Roman" w:eastAsia="Times New Roman" w:hAnsi="Times New Roman" w:cs="Times New Roman"/>
+                <w:sz w:val="20"/>
+                <w:szCs w:val="20"/>
+              </w:rPr>
+              <w:br/>
+              <w:t>user goes to main menu</w:t>
             </w:r>
           </w:p>
         </w:tc>
@@ -4351,14 +4492,6 @@
                 <w:szCs w:val="18"/>
               </w:rPr>
             </w:pPr>
-            <w:r>
-              <w:rPr>
-                <w:rFonts w:ascii="Times New Roman" w:eastAsia="Times New Roman" w:hAnsi="Times New Roman" w:cs="Times New Roman"/>
-                <w:sz w:val="20"/>
-                <w:szCs w:val="20"/>
-              </w:rPr>
-              <w:t>Ingredients added</w:t>
-            </w:r>
           </w:p>
         </w:tc>
       </w:tr>
@@ -4391,7 +4524,6 @@
           <w:p>
             <w:pPr>
               <w:spacing w:after="0" w:line="240" w:lineRule="auto"/>
-              <w:ind w:right="-105"/>
               <w:rPr>
                 <w:rFonts w:ascii="Times New Roman" w:eastAsia="Times New Roman" w:hAnsi="Times New Roman" w:cs="Times New Roman"/>
                 <w:sz w:val="20"/>
@@ -4405,7 +4537,7 @@
                 <w:sz w:val="20"/>
                 <w:szCs w:val="20"/>
               </w:rPr>
-              <w:t>negativeaddInventory</w:t>
+              <w:t>ingredientsLess</w:t>
             </w:r>
             <w:proofErr w:type="spellEnd"/>
           </w:p>
@@ -4437,8 +4569,55 @@
                 <w:sz w:val="20"/>
                 <w:szCs w:val="20"/>
               </w:rPr>
-              <w:t xml:space="preserve">Precondition: Run </w:t>
-            </w:r>
+              <w:t>Precondition: addRecipe1 has run successfully</w:t>
+            </w:r>
+            <w:proofErr w:type="gramStart"/>
+            <w:r>
+              <w:rPr>
+                <w:rFonts w:ascii="Times New Roman" w:eastAsia="Times New Roman" w:hAnsi="Times New Roman" w:cs="Times New Roman"/>
+                <w:sz w:val="20"/>
+                <w:szCs w:val="20"/>
+              </w:rPr>
+              <w:t>,</w:t>
+            </w:r>
+            <w:proofErr w:type="gramEnd"/>
+            <w:r>
+              <w:rPr>
+                <w:rFonts w:ascii="Times New Roman" w:eastAsia="Times New Roman" w:hAnsi="Times New Roman" w:cs="Times New Roman"/>
+                <w:sz w:val="20"/>
+                <w:szCs w:val="20"/>
+              </w:rPr>
+              <w:br/>
+              <w:t>addInventory1 has not run successfully.</w:t>
+            </w:r>
+          </w:p>
+          <w:p>
+            <w:pPr>
+              <w:spacing w:before="100" w:beforeAutospacing="1" w:after="100" w:afterAutospacing="1" w:line="240" w:lineRule="auto"/>
+              <w:rPr>
+                <w:rFonts w:ascii="Times New Roman" w:eastAsia="Times New Roman" w:hAnsi="Times New Roman" w:cs="Times New Roman"/>
+                <w:sz w:val="20"/>
+                <w:szCs w:val="20"/>
+              </w:rPr>
+            </w:pPr>
+            <w:r>
+              <w:rPr>
+                <w:rFonts w:ascii="Times New Roman" w:eastAsia="Times New Roman" w:hAnsi="Times New Roman" w:cs="Times New Roman"/>
+                <w:sz w:val="20"/>
+                <w:szCs w:val="20"/>
+              </w:rPr>
+              <w:t>Enter: Menu option 6, “Make Purchase”</w:t>
+            </w:r>
+          </w:p>
+          <w:p>
+            <w:pPr>
+              <w:spacing w:before="100" w:beforeAutospacing="1" w:after="100" w:afterAutospacing="1" w:line="240" w:lineRule="auto"/>
+              <w:rPr>
+                <w:rFonts w:ascii="Times New Roman" w:eastAsia="Times New Roman" w:hAnsi="Times New Roman" w:cs="Times New Roman"/>
+                <w:sz w:val="20"/>
+                <w:szCs w:val="20"/>
+              </w:rPr>
+            </w:pPr>
             <w:proofErr w:type="spellStart"/>
             <w:r>
               <w:rPr>
@@ -4446,33 +4625,9 @@
                 <w:sz w:val="20"/>
                 <w:szCs w:val="20"/>
               </w:rPr>
-              <w:t>CoffeeMaker</w:t>
+              <w:t>Recipe:Coffee</w:t>
             </w:r>
             <w:proofErr w:type="spellEnd"/>
-            <w:r>
-              <w:rPr>
-                <w:rFonts w:ascii="Times New Roman" w:eastAsia="Times New Roman" w:hAnsi="Times New Roman" w:cs="Times New Roman"/>
-                <w:sz w:val="20"/>
-                <w:szCs w:val="20"/>
-              </w:rPr>
-              <w:t> </w:t>
-            </w:r>
-            <w:r>
-              <w:rPr>
-                <w:rFonts w:ascii="Times New Roman" w:eastAsia="Times New Roman" w:hAnsi="Times New Roman" w:cs="Times New Roman"/>
-                <w:sz w:val="20"/>
-                <w:szCs w:val="20"/>
-              </w:rPr>
-              <w:br/>
-            </w:r>
-            <w:r>
-              <w:rPr>
-                <w:rFonts w:ascii="Times New Roman" w:eastAsia="Times New Roman" w:hAnsi="Times New Roman" w:cs="Times New Roman"/>
-                <w:sz w:val="20"/>
-                <w:szCs w:val="20"/>
-              </w:rPr>
-              <w:t>Enter: Menu option 4, "Enter Inventory"</w:t>
-            </w:r>
           </w:p>
           <w:p>
             <w:pPr>
@@ -4489,85 +4644,7 @@
                 <w:sz w:val="20"/>
                 <w:szCs w:val="20"/>
               </w:rPr>
-              <w:lastRenderedPageBreak/>
-              <w:t xml:space="preserve">Coffee: </w:t>
-            </w:r>
-            <w:proofErr w:type="gramStart"/>
-            <w:r>
-              <w:rPr>
-                <w:rFonts w:ascii="Times New Roman" w:eastAsia="Times New Roman" w:hAnsi="Times New Roman" w:cs="Times New Roman"/>
-                <w:sz w:val="20"/>
-                <w:szCs w:val="20"/>
-              </w:rPr>
-              <w:t>-3</w:t>
-            </w:r>
-            <w:r>
-              <w:rPr>
-                <w:rFonts w:ascii="Times New Roman" w:eastAsia="Times New Roman" w:hAnsi="Times New Roman" w:cs="Times New Roman"/>
-                <w:sz w:val="20"/>
-                <w:szCs w:val="20"/>
-              </w:rPr>
-              <w:br/>
-              <w:t>Milk:</w:t>
-            </w:r>
-            <w:proofErr w:type="gramEnd"/>
-            <w:r>
-              <w:rPr>
-                <w:rFonts w:ascii="Times New Roman" w:eastAsia="Times New Roman" w:hAnsi="Times New Roman" w:cs="Times New Roman"/>
-                <w:sz w:val="20"/>
-                <w:szCs w:val="20"/>
-              </w:rPr>
-              <w:t xml:space="preserve"> 3</w:t>
-            </w:r>
-            <w:r>
-              <w:rPr>
-                <w:rFonts w:ascii="Times New Roman" w:eastAsia="Times New Roman" w:hAnsi="Times New Roman" w:cs="Times New Roman"/>
-                <w:sz w:val="20"/>
-                <w:szCs w:val="20"/>
-              </w:rPr>
-              <w:br/>
-              <w:t>Sugar: 3</w:t>
-            </w:r>
-            <w:r>
-              <w:rPr>
-                <w:rFonts w:ascii="Times New Roman" w:eastAsia="Times New Roman" w:hAnsi="Times New Roman" w:cs="Times New Roman"/>
-                <w:sz w:val="20"/>
-                <w:szCs w:val="20"/>
-              </w:rPr>
-              <w:br/>
-              <w:t>Chocolate: 3</w:t>
-            </w:r>
-            <w:r>
-              <w:rPr>
-                <w:rFonts w:ascii="Times New Roman" w:eastAsia="Times New Roman" w:hAnsi="Times New Roman" w:cs="Times New Roman"/>
-                <w:sz w:val="20"/>
-                <w:szCs w:val="20"/>
-              </w:rPr>
-              <w:t> </w:t>
-            </w:r>
-            <w:r>
-              <w:rPr>
-                <w:rFonts w:ascii="Times New Roman" w:eastAsia="Times New Roman" w:hAnsi="Times New Roman" w:cs="Times New Roman"/>
-                <w:sz w:val="20"/>
-                <w:szCs w:val="20"/>
-              </w:rPr>
-              <w:br/>
-            </w:r>
-            <w:r>
-              <w:rPr>
-                <w:rFonts w:ascii="Times New Roman" w:eastAsia="Times New Roman" w:hAnsi="Times New Roman" w:cs="Times New Roman"/>
-                <w:sz w:val="20"/>
-                <w:szCs w:val="20"/>
-              </w:rPr>
-              <w:t>Return to main menu.</w:t>
-            </w:r>
-            <w:r>
-              <w:rPr>
-                <w:rFonts w:ascii="Times New Roman" w:eastAsia="Times New Roman" w:hAnsi="Times New Roman" w:cs="Times New Roman"/>
-                <w:sz w:val="20"/>
-                <w:szCs w:val="20"/>
-              </w:rPr>
-              <w:t> </w:t>
+              <w:t>Amount Paid:50</w:t>
             </w:r>
           </w:p>
         </w:tc>
@@ -4598,8 +4675,15 @@
                 <w:sz w:val="20"/>
                 <w:szCs w:val="20"/>
               </w:rPr>
-              <w:lastRenderedPageBreak/>
-              <w:t>Ingredients added</w:t>
+              <w:t>No ingredients, Therefore money returned and user directed to main menu</w:t>
+            </w:r>
+            <w:r>
+              <w:rPr>
+                <w:rFonts w:ascii="Times New Roman" w:eastAsia="Times New Roman" w:hAnsi="Times New Roman" w:cs="Times New Roman"/>
+                <w:sz w:val="20"/>
+                <w:szCs w:val="20"/>
+              </w:rPr>
+              <w:br/>
             </w:r>
           </w:p>
         </w:tc>
@@ -4624,1183 +4708,6 @@
                 <w:szCs w:val="18"/>
               </w:rPr>
             </w:pPr>
-            <w:r>
-              <w:rPr>
-                <w:rFonts w:ascii="Times New Roman" w:eastAsia="Times New Roman" w:hAnsi="Times New Roman" w:cs="Times New Roman"/>
-                <w:sz w:val="20"/>
-                <w:szCs w:val="20"/>
-              </w:rPr>
-              <w:t>Prompt for amount</w:t>
-            </w:r>
-          </w:p>
-        </w:tc>
-      </w:tr>
-      <w:tr>
-        <w:trPr>
-          <w:tblCellSpacing w:w="0" w:type="dxa"/>
-        </w:trPr>
-        <w:tc>
-          <w:tcPr>
-            <w:tcW w:w="2085" w:type="dxa"/>
-            <w:tcBorders>
-              <w:top w:val="outset" w:sz="6" w:space="0" w:color="auto"/>
-              <w:left w:val="outset" w:sz="6" w:space="0" w:color="auto"/>
-              <w:bottom w:val="outset" w:sz="6" w:space="0" w:color="auto"/>
-              <w:right w:val="outset" w:sz="6" w:space="0" w:color="auto"/>
-            </w:tcBorders>
-            <w:vAlign w:val="center"/>
-            <w:hideMark/>
-          </w:tcPr>
-          <w:p>
-            <w:pPr>
-              <w:spacing w:after="0" w:line="240" w:lineRule="auto"/>
-              <w:rPr>
-                <w:rFonts w:ascii="Times New Roman" w:eastAsia="Times New Roman" w:hAnsi="Times New Roman" w:cs="Times New Roman"/>
-                <w:sz w:val="20"/>
-                <w:szCs w:val="20"/>
-              </w:rPr>
-            </w:pPr>
-          </w:p>
-          <w:p>
-            <w:pPr>
-              <w:spacing w:after="0" w:line="240" w:lineRule="auto"/>
-              <w:rPr>
-                <w:rFonts w:ascii="Times New Roman" w:eastAsia="Times New Roman" w:hAnsi="Times New Roman" w:cs="Times New Roman"/>
-                <w:sz w:val="20"/>
-                <w:szCs w:val="20"/>
-              </w:rPr>
-            </w:pPr>
-            <w:proofErr w:type="spellStart"/>
-            <w:r>
-              <w:rPr>
-                <w:rFonts w:ascii="Times New Roman" w:eastAsia="Times New Roman" w:hAnsi="Times New Roman" w:cs="Times New Roman"/>
-                <w:sz w:val="20"/>
-                <w:szCs w:val="20"/>
-              </w:rPr>
-              <w:t>alphabetaddinventory</w:t>
-            </w:r>
-            <w:proofErr w:type="spellEnd"/>
-          </w:p>
-          <w:p>
-            <w:pPr>
-              <w:spacing w:after="0" w:line="240" w:lineRule="auto"/>
-              <w:rPr>
-                <w:rFonts w:ascii="Times New Roman" w:eastAsia="Times New Roman" w:hAnsi="Times New Roman" w:cs="Times New Roman"/>
-                <w:sz w:val="20"/>
-                <w:szCs w:val="20"/>
-              </w:rPr>
-            </w:pPr>
-          </w:p>
-        </w:tc>
-        <w:tc>
-          <w:tcPr>
-            <w:tcW w:w="0" w:type="auto"/>
-            <w:tcBorders>
-              <w:top w:val="outset" w:sz="6" w:space="0" w:color="auto"/>
-              <w:left w:val="outset" w:sz="6" w:space="0" w:color="auto"/>
-              <w:bottom w:val="outset" w:sz="6" w:space="0" w:color="auto"/>
-              <w:right w:val="outset" w:sz="6" w:space="0" w:color="auto"/>
-            </w:tcBorders>
-            <w:vAlign w:val="center"/>
-            <w:hideMark/>
-          </w:tcPr>
-          <w:p>
-            <w:pPr>
-              <w:spacing w:before="100" w:beforeAutospacing="1" w:after="100" w:afterAutospacing="1" w:line="240" w:lineRule="auto"/>
-              <w:rPr>
-                <w:rFonts w:ascii="Times New Roman" w:eastAsia="Times New Roman" w:hAnsi="Times New Roman" w:cs="Times New Roman"/>
-                <w:sz w:val="20"/>
-                <w:szCs w:val="20"/>
-              </w:rPr>
-            </w:pPr>
-            <w:r>
-              <w:rPr>
-                <w:rFonts w:ascii="Times New Roman" w:eastAsia="Times New Roman" w:hAnsi="Times New Roman" w:cs="Times New Roman"/>
-                <w:sz w:val="20"/>
-                <w:szCs w:val="20"/>
-              </w:rPr>
-              <w:t xml:space="preserve">Precondition: Run </w:t>
-            </w:r>
-            <w:proofErr w:type="spellStart"/>
-            <w:r>
-              <w:rPr>
-                <w:rFonts w:ascii="Times New Roman" w:eastAsia="Times New Roman" w:hAnsi="Times New Roman" w:cs="Times New Roman"/>
-                <w:sz w:val="20"/>
-                <w:szCs w:val="20"/>
-              </w:rPr>
-              <w:t>CoffeeMaker</w:t>
-            </w:r>
-            <w:proofErr w:type="spellEnd"/>
-            <w:r>
-              <w:rPr>
-                <w:rFonts w:ascii="Times New Roman" w:eastAsia="Times New Roman" w:hAnsi="Times New Roman" w:cs="Times New Roman"/>
-                <w:sz w:val="20"/>
-                <w:szCs w:val="20"/>
-              </w:rPr>
-              <w:t> </w:t>
-            </w:r>
-            <w:r>
-              <w:rPr>
-                <w:rFonts w:ascii="Times New Roman" w:eastAsia="Times New Roman" w:hAnsi="Times New Roman" w:cs="Times New Roman"/>
-                <w:sz w:val="20"/>
-                <w:szCs w:val="20"/>
-              </w:rPr>
-              <w:br/>
-            </w:r>
-            <w:r>
-              <w:rPr>
-                <w:rFonts w:ascii="Times New Roman" w:eastAsia="Times New Roman" w:hAnsi="Times New Roman" w:cs="Times New Roman"/>
-                <w:sz w:val="20"/>
-                <w:szCs w:val="20"/>
-              </w:rPr>
-              <w:t>Enter: Menu option 4, "Enter Inventory"</w:t>
-            </w:r>
-          </w:p>
-          <w:p>
-            <w:pPr>
-              <w:spacing w:before="100" w:beforeAutospacing="1" w:after="100" w:afterAutospacing="1" w:line="240" w:lineRule="auto"/>
-              <w:rPr>
-                <w:rFonts w:ascii="Times New Roman" w:eastAsia="Times New Roman" w:hAnsi="Times New Roman" w:cs="Times New Roman"/>
-                <w:sz w:val="20"/>
-                <w:szCs w:val="20"/>
-              </w:rPr>
-            </w:pPr>
-            <w:r>
-              <w:rPr>
-                <w:rFonts w:ascii="Times New Roman" w:eastAsia="Times New Roman" w:hAnsi="Times New Roman" w:cs="Times New Roman"/>
-                <w:sz w:val="20"/>
-                <w:szCs w:val="20"/>
-              </w:rPr>
-              <w:t xml:space="preserve">Coffee: </w:t>
-            </w:r>
-            <w:proofErr w:type="gramStart"/>
-            <w:r>
-              <w:rPr>
-                <w:rFonts w:ascii="Times New Roman" w:eastAsia="Times New Roman" w:hAnsi="Times New Roman" w:cs="Times New Roman"/>
-                <w:sz w:val="20"/>
-                <w:szCs w:val="20"/>
-              </w:rPr>
-              <w:t>a</w:t>
-            </w:r>
-            <w:r>
-              <w:rPr>
-                <w:rFonts w:ascii="Times New Roman" w:eastAsia="Times New Roman" w:hAnsi="Times New Roman" w:cs="Times New Roman"/>
-                <w:sz w:val="20"/>
-                <w:szCs w:val="20"/>
-              </w:rPr>
-              <w:br/>
-              <w:t>Milk</w:t>
-            </w:r>
-            <w:proofErr w:type="gramEnd"/>
-            <w:r>
-              <w:rPr>
-                <w:rFonts w:ascii="Times New Roman" w:eastAsia="Times New Roman" w:hAnsi="Times New Roman" w:cs="Times New Roman"/>
-                <w:sz w:val="20"/>
-                <w:szCs w:val="20"/>
-              </w:rPr>
-              <w:t>: 3</w:t>
-            </w:r>
-            <w:r>
-              <w:rPr>
-                <w:rFonts w:ascii="Times New Roman" w:eastAsia="Times New Roman" w:hAnsi="Times New Roman" w:cs="Times New Roman"/>
-                <w:sz w:val="20"/>
-                <w:szCs w:val="20"/>
-              </w:rPr>
-              <w:br/>
-              <w:t>Sugar: 3</w:t>
-            </w:r>
-            <w:r>
-              <w:rPr>
-                <w:rFonts w:ascii="Times New Roman" w:eastAsia="Times New Roman" w:hAnsi="Times New Roman" w:cs="Times New Roman"/>
-                <w:sz w:val="20"/>
-                <w:szCs w:val="20"/>
-              </w:rPr>
-              <w:br/>
-              <w:t>Chocolate: 3</w:t>
-            </w:r>
-            <w:r>
-              <w:rPr>
-                <w:rFonts w:ascii="Times New Roman" w:eastAsia="Times New Roman" w:hAnsi="Times New Roman" w:cs="Times New Roman"/>
-                <w:sz w:val="20"/>
-                <w:szCs w:val="20"/>
-              </w:rPr>
-              <w:t> </w:t>
-            </w:r>
-            <w:r>
-              <w:rPr>
-                <w:rFonts w:ascii="Times New Roman" w:eastAsia="Times New Roman" w:hAnsi="Times New Roman" w:cs="Times New Roman"/>
-                <w:sz w:val="20"/>
-                <w:szCs w:val="20"/>
-              </w:rPr>
-              <w:br/>
-            </w:r>
-            <w:r>
-              <w:rPr>
-                <w:rFonts w:ascii="Times New Roman" w:eastAsia="Times New Roman" w:hAnsi="Times New Roman" w:cs="Times New Roman"/>
-                <w:sz w:val="20"/>
-                <w:szCs w:val="20"/>
-              </w:rPr>
-              <w:t>Return to main menu.</w:t>
-            </w:r>
-            <w:r>
-              <w:rPr>
-                <w:rFonts w:ascii="Times New Roman" w:eastAsia="Times New Roman" w:hAnsi="Times New Roman" w:cs="Times New Roman"/>
-                <w:sz w:val="20"/>
-                <w:szCs w:val="20"/>
-              </w:rPr>
-              <w:t> </w:t>
-            </w:r>
-          </w:p>
-        </w:tc>
-        <w:tc>
-          <w:tcPr>
-            <w:tcW w:w="3639" w:type="dxa"/>
-            <w:tcBorders>
-              <w:top w:val="outset" w:sz="6" w:space="0" w:color="auto"/>
-              <w:left w:val="outset" w:sz="6" w:space="0" w:color="auto"/>
-              <w:bottom w:val="outset" w:sz="6" w:space="0" w:color="auto"/>
-              <w:right w:val="outset" w:sz="6" w:space="0" w:color="auto"/>
-            </w:tcBorders>
-            <w:vAlign w:val="center"/>
-            <w:hideMark/>
-          </w:tcPr>
-          <w:p>
-            <w:pPr>
-              <w:spacing w:after="0" w:line="240" w:lineRule="auto"/>
-              <w:rPr>
-                <w:rFonts w:ascii="Times New Roman" w:eastAsia="Times New Roman" w:hAnsi="Times New Roman" w:cs="Times New Roman"/>
-                <w:sz w:val="20"/>
-                <w:szCs w:val="20"/>
-              </w:rPr>
-            </w:pPr>
-            <w:r>
-              <w:rPr>
-                <w:rFonts w:ascii="Times New Roman" w:eastAsia="Times New Roman" w:hAnsi="Times New Roman" w:cs="Times New Roman"/>
-                <w:sz w:val="20"/>
-                <w:szCs w:val="20"/>
-              </w:rPr>
-              <w:t>Ingredients added</w:t>
-            </w:r>
-          </w:p>
-        </w:tc>
-        <w:tc>
-          <w:tcPr>
-            <w:tcW w:w="3690" w:type="dxa"/>
-            <w:tcBorders>
-              <w:top w:val="outset" w:sz="6" w:space="0" w:color="auto"/>
-              <w:left w:val="outset" w:sz="6" w:space="0" w:color="auto"/>
-              <w:bottom w:val="outset" w:sz="6" w:space="0" w:color="auto"/>
-              <w:right w:val="outset" w:sz="6" w:space="0" w:color="auto"/>
-            </w:tcBorders>
-            <w:vAlign w:val="center"/>
-            <w:hideMark/>
-          </w:tcPr>
-          <w:p>
-            <w:pPr>
-              <w:spacing w:after="0" w:line="240" w:lineRule="auto"/>
-              <w:rPr>
-                <w:rFonts w:ascii="Times New Roman" w:eastAsia="Times New Roman" w:hAnsi="Times New Roman" w:cs="Times New Roman"/>
-                <w:sz w:val="18"/>
-                <w:szCs w:val="18"/>
-              </w:rPr>
-            </w:pPr>
-            <w:r>
-              <w:rPr>
-                <w:rFonts w:ascii="Times New Roman" w:eastAsia="Times New Roman" w:hAnsi="Times New Roman" w:cs="Times New Roman"/>
-                <w:sz w:val="20"/>
-                <w:szCs w:val="20"/>
-              </w:rPr>
-              <w:t>Prompt for amount</w:t>
-            </w:r>
-          </w:p>
-        </w:tc>
-      </w:tr>
-      <w:tr>
-        <w:trPr>
-          <w:tblCellSpacing w:w="0" w:type="dxa"/>
-        </w:trPr>
-        <w:tc>
-          <w:tcPr>
-            <w:tcW w:w="2085" w:type="dxa"/>
-            <w:tcBorders>
-              <w:top w:val="outset" w:sz="6" w:space="0" w:color="auto"/>
-              <w:left w:val="outset" w:sz="6" w:space="0" w:color="auto"/>
-              <w:bottom w:val="outset" w:sz="6" w:space="0" w:color="auto"/>
-              <w:right w:val="outset" w:sz="6" w:space="0" w:color="auto"/>
-            </w:tcBorders>
-            <w:vAlign w:val="center"/>
-            <w:hideMark/>
-          </w:tcPr>
-          <w:p>
-            <w:pPr>
-              <w:spacing w:after="0" w:line="240" w:lineRule="auto"/>
-              <w:rPr>
-                <w:rFonts w:ascii="Times New Roman" w:eastAsia="Times New Roman" w:hAnsi="Times New Roman" w:cs="Times New Roman"/>
-                <w:sz w:val="20"/>
-                <w:szCs w:val="20"/>
-              </w:rPr>
-            </w:pPr>
-          </w:p>
-          <w:p>
-            <w:pPr>
-              <w:spacing w:after="0" w:line="240" w:lineRule="auto"/>
-              <w:rPr>
-                <w:rFonts w:ascii="Times New Roman" w:eastAsia="Times New Roman" w:hAnsi="Times New Roman" w:cs="Times New Roman"/>
-                <w:sz w:val="20"/>
-                <w:szCs w:val="20"/>
-              </w:rPr>
-            </w:pPr>
-            <w:proofErr w:type="spellStart"/>
-            <w:r>
-              <w:rPr>
-                <w:rFonts w:ascii="Times New Roman" w:eastAsia="Times New Roman" w:hAnsi="Times New Roman" w:cs="Times New Roman"/>
-                <w:sz w:val="20"/>
-                <w:szCs w:val="20"/>
-              </w:rPr>
-              <w:t>Checkinventory</w:t>
-            </w:r>
-            <w:proofErr w:type="spellEnd"/>
-          </w:p>
-          <w:p>
-            <w:pPr>
-              <w:spacing w:after="0" w:line="240" w:lineRule="auto"/>
-              <w:rPr>
-                <w:rFonts w:ascii="Times New Roman" w:eastAsia="Times New Roman" w:hAnsi="Times New Roman" w:cs="Times New Roman"/>
-                <w:sz w:val="20"/>
-                <w:szCs w:val="20"/>
-              </w:rPr>
-            </w:pPr>
-          </w:p>
-        </w:tc>
-        <w:tc>
-          <w:tcPr>
-            <w:tcW w:w="0" w:type="auto"/>
-            <w:tcBorders>
-              <w:top w:val="outset" w:sz="6" w:space="0" w:color="auto"/>
-              <w:left w:val="outset" w:sz="6" w:space="0" w:color="auto"/>
-              <w:bottom w:val="outset" w:sz="6" w:space="0" w:color="auto"/>
-              <w:right w:val="outset" w:sz="6" w:space="0" w:color="auto"/>
-            </w:tcBorders>
-            <w:vAlign w:val="center"/>
-            <w:hideMark/>
-          </w:tcPr>
-          <w:p>
-            <w:pPr>
-              <w:spacing w:before="100" w:beforeAutospacing="1" w:after="100" w:afterAutospacing="1" w:line="240" w:lineRule="auto"/>
-              <w:rPr>
-                <w:rFonts w:ascii="Times New Roman" w:eastAsia="Times New Roman" w:hAnsi="Times New Roman" w:cs="Times New Roman"/>
-                <w:sz w:val="20"/>
-                <w:szCs w:val="20"/>
-              </w:rPr>
-            </w:pPr>
-            <w:r>
-              <w:rPr>
-                <w:rFonts w:ascii="Times New Roman" w:eastAsia="Times New Roman" w:hAnsi="Times New Roman" w:cs="Times New Roman"/>
-                <w:sz w:val="20"/>
-                <w:szCs w:val="20"/>
-              </w:rPr>
-              <w:t xml:space="preserve">Precondition: Run </w:t>
-            </w:r>
-            <w:proofErr w:type="spellStart"/>
-            <w:r>
-              <w:rPr>
-                <w:rFonts w:ascii="Times New Roman" w:eastAsia="Times New Roman" w:hAnsi="Times New Roman" w:cs="Times New Roman"/>
-                <w:sz w:val="20"/>
-                <w:szCs w:val="20"/>
-              </w:rPr>
-              <w:t>CoffeeMaker</w:t>
-            </w:r>
-            <w:proofErr w:type="spellEnd"/>
-            <w:r>
-              <w:rPr>
-                <w:rFonts w:ascii="Times New Roman" w:eastAsia="Times New Roman" w:hAnsi="Times New Roman" w:cs="Times New Roman"/>
-                <w:sz w:val="20"/>
-                <w:szCs w:val="20"/>
-              </w:rPr>
-              <w:t> </w:t>
-            </w:r>
-            <w:r>
-              <w:rPr>
-                <w:rFonts w:ascii="Times New Roman" w:eastAsia="Times New Roman" w:hAnsi="Times New Roman" w:cs="Times New Roman"/>
-                <w:sz w:val="20"/>
-                <w:szCs w:val="20"/>
-              </w:rPr>
-              <w:br/>
-            </w:r>
-            <w:r>
-              <w:rPr>
-                <w:rFonts w:ascii="Times New Roman" w:eastAsia="Times New Roman" w:hAnsi="Times New Roman" w:cs="Times New Roman"/>
-                <w:sz w:val="20"/>
-                <w:szCs w:val="20"/>
-              </w:rPr>
-              <w:t>Enter: Menu option 5, "Check Inventory"</w:t>
-            </w:r>
-          </w:p>
-          <w:p>
-            <w:pPr>
-              <w:spacing w:before="100" w:beforeAutospacing="1" w:after="100" w:afterAutospacing="1" w:line="240" w:lineRule="auto"/>
-              <w:rPr>
-                <w:rFonts w:ascii="Times New Roman" w:eastAsia="Times New Roman" w:hAnsi="Times New Roman" w:cs="Times New Roman"/>
-                <w:sz w:val="20"/>
-                <w:szCs w:val="20"/>
-              </w:rPr>
-            </w:pPr>
-          </w:p>
-        </w:tc>
-        <w:tc>
-          <w:tcPr>
-            <w:tcW w:w="3639" w:type="dxa"/>
-            <w:tcBorders>
-              <w:top w:val="outset" w:sz="6" w:space="0" w:color="auto"/>
-              <w:left w:val="outset" w:sz="6" w:space="0" w:color="auto"/>
-              <w:bottom w:val="outset" w:sz="6" w:space="0" w:color="auto"/>
-              <w:right w:val="outset" w:sz="6" w:space="0" w:color="auto"/>
-            </w:tcBorders>
-            <w:vAlign w:val="center"/>
-            <w:hideMark/>
-          </w:tcPr>
-          <w:p>
-            <w:pPr>
-              <w:spacing w:after="0" w:line="240" w:lineRule="auto"/>
-              <w:rPr>
-                <w:rFonts w:ascii="Times New Roman" w:eastAsia="Times New Roman" w:hAnsi="Times New Roman" w:cs="Times New Roman"/>
-                <w:sz w:val="20"/>
-                <w:szCs w:val="20"/>
-              </w:rPr>
-            </w:pPr>
-            <w:r>
-              <w:rPr>
-                <w:rFonts w:ascii="Times New Roman" w:eastAsia="Times New Roman" w:hAnsi="Times New Roman" w:cs="Times New Roman"/>
-                <w:sz w:val="20"/>
-                <w:szCs w:val="20"/>
-              </w:rPr>
-              <w:t>Display Inventory(Coffee, Milk, Sugar, Chocolate)</w:t>
-            </w:r>
-          </w:p>
-        </w:tc>
-        <w:tc>
-          <w:tcPr>
-            <w:tcW w:w="3690" w:type="dxa"/>
-            <w:tcBorders>
-              <w:top w:val="outset" w:sz="6" w:space="0" w:color="auto"/>
-              <w:left w:val="outset" w:sz="6" w:space="0" w:color="auto"/>
-              <w:bottom w:val="outset" w:sz="6" w:space="0" w:color="auto"/>
-              <w:right w:val="outset" w:sz="6" w:space="0" w:color="auto"/>
-            </w:tcBorders>
-            <w:vAlign w:val="center"/>
-            <w:hideMark/>
-          </w:tcPr>
-          <w:p>
-            <w:pPr>
-              <w:spacing w:after="0" w:line="240" w:lineRule="auto"/>
-              <w:rPr>
-                <w:rFonts w:ascii="Times New Roman" w:eastAsia="Times New Roman" w:hAnsi="Times New Roman" w:cs="Times New Roman"/>
-                <w:sz w:val="18"/>
-                <w:szCs w:val="18"/>
-              </w:rPr>
-            </w:pPr>
-            <w:r>
-              <w:rPr>
-                <w:rFonts w:ascii="Times New Roman" w:eastAsia="Times New Roman" w:hAnsi="Times New Roman" w:cs="Times New Roman"/>
-                <w:sz w:val="20"/>
-                <w:szCs w:val="20"/>
-              </w:rPr>
-              <w:t>Display Inventory(Coffee, Milk, Sugar, Chocolate)</w:t>
-            </w:r>
-          </w:p>
-        </w:tc>
-      </w:tr>
-      <w:tr>
-        <w:trPr>
-          <w:tblCellSpacing w:w="0" w:type="dxa"/>
-        </w:trPr>
-        <w:tc>
-          <w:tcPr>
-            <w:tcW w:w="2085" w:type="dxa"/>
-            <w:tcBorders>
-              <w:top w:val="outset" w:sz="6" w:space="0" w:color="auto"/>
-              <w:left w:val="outset" w:sz="6" w:space="0" w:color="auto"/>
-              <w:bottom w:val="outset" w:sz="6" w:space="0" w:color="auto"/>
-              <w:right w:val="outset" w:sz="6" w:space="0" w:color="auto"/>
-            </w:tcBorders>
-            <w:vAlign w:val="center"/>
-            <w:hideMark/>
-          </w:tcPr>
-          <w:p>
-            <w:pPr>
-              <w:spacing w:after="0" w:line="240" w:lineRule="auto"/>
-              <w:rPr>
-                <w:rFonts w:ascii="Times New Roman" w:eastAsia="Times New Roman" w:hAnsi="Times New Roman" w:cs="Times New Roman"/>
-                <w:sz w:val="20"/>
-                <w:szCs w:val="20"/>
-              </w:rPr>
-            </w:pPr>
-          </w:p>
-          <w:p>
-            <w:pPr>
-              <w:spacing w:after="0" w:line="240" w:lineRule="auto"/>
-              <w:rPr>
-                <w:rFonts w:ascii="Times New Roman" w:eastAsia="Times New Roman" w:hAnsi="Times New Roman" w:cs="Times New Roman"/>
-                <w:sz w:val="20"/>
-                <w:szCs w:val="20"/>
-              </w:rPr>
-            </w:pPr>
-            <w:proofErr w:type="spellStart"/>
-            <w:r>
-              <w:rPr>
-                <w:rFonts w:ascii="Times New Roman" w:eastAsia="Times New Roman" w:hAnsi="Times New Roman" w:cs="Times New Roman"/>
-                <w:sz w:val="20"/>
-                <w:szCs w:val="20"/>
-              </w:rPr>
-              <w:t>make</w:t>
-            </w:r>
-            <w:r>
-              <w:rPr>
-                <w:rFonts w:ascii="Times New Roman" w:eastAsia="Times New Roman" w:hAnsi="Times New Roman" w:cs="Times New Roman"/>
-                <w:sz w:val="20"/>
-                <w:szCs w:val="20"/>
-              </w:rPr>
-              <w:t>Purchase</w:t>
-            </w:r>
-            <w:proofErr w:type="spellEnd"/>
-          </w:p>
-        </w:tc>
-        <w:tc>
-          <w:tcPr>
-            <w:tcW w:w="0" w:type="auto"/>
-            <w:tcBorders>
-              <w:top w:val="outset" w:sz="6" w:space="0" w:color="auto"/>
-              <w:left w:val="outset" w:sz="6" w:space="0" w:color="auto"/>
-              <w:bottom w:val="outset" w:sz="6" w:space="0" w:color="auto"/>
-              <w:right w:val="outset" w:sz="6" w:space="0" w:color="auto"/>
-            </w:tcBorders>
-            <w:vAlign w:val="center"/>
-            <w:hideMark/>
-          </w:tcPr>
-          <w:p>
-            <w:pPr>
-              <w:spacing w:before="100" w:beforeAutospacing="1" w:after="100" w:afterAutospacing="1" w:line="240" w:lineRule="auto"/>
-              <w:rPr>
-                <w:rFonts w:ascii="Times New Roman" w:eastAsia="Times New Roman" w:hAnsi="Times New Roman" w:cs="Times New Roman"/>
-                <w:sz w:val="20"/>
-                <w:szCs w:val="20"/>
-              </w:rPr>
-            </w:pPr>
-            <w:r>
-              <w:rPr>
-                <w:rFonts w:ascii="Times New Roman" w:eastAsia="Times New Roman" w:hAnsi="Times New Roman" w:cs="Times New Roman"/>
-                <w:sz w:val="20"/>
-                <w:szCs w:val="20"/>
-              </w:rPr>
-              <w:t>Precondition: addRecipe1 has run successfully</w:t>
-            </w:r>
-            <w:proofErr w:type="gramStart"/>
-            <w:r>
-              <w:rPr>
-                <w:rFonts w:ascii="Times New Roman" w:eastAsia="Times New Roman" w:hAnsi="Times New Roman" w:cs="Times New Roman"/>
-                <w:sz w:val="20"/>
-                <w:szCs w:val="20"/>
-              </w:rPr>
-              <w:t>,</w:t>
-            </w:r>
-            <w:proofErr w:type="gramEnd"/>
-            <w:r>
-              <w:rPr>
-                <w:rFonts w:ascii="Times New Roman" w:eastAsia="Times New Roman" w:hAnsi="Times New Roman" w:cs="Times New Roman"/>
-                <w:sz w:val="20"/>
-                <w:szCs w:val="20"/>
-              </w:rPr>
-              <w:br/>
-              <w:t>addInventory1 has run successfully.</w:t>
-            </w:r>
-          </w:p>
-          <w:p>
-            <w:pPr>
-              <w:spacing w:before="100" w:beforeAutospacing="1" w:after="100" w:afterAutospacing="1" w:line="240" w:lineRule="auto"/>
-              <w:rPr>
-                <w:rFonts w:ascii="Times New Roman" w:eastAsia="Times New Roman" w:hAnsi="Times New Roman" w:cs="Times New Roman"/>
-                <w:sz w:val="20"/>
-                <w:szCs w:val="20"/>
-              </w:rPr>
-            </w:pPr>
-            <w:r>
-              <w:rPr>
-                <w:rFonts w:ascii="Times New Roman" w:eastAsia="Times New Roman" w:hAnsi="Times New Roman" w:cs="Times New Roman"/>
-                <w:sz w:val="20"/>
-                <w:szCs w:val="20"/>
-              </w:rPr>
-              <w:t>Enter: Menu option 6, “Make Purchase”</w:t>
-            </w:r>
-          </w:p>
-          <w:p>
-            <w:pPr>
-              <w:spacing w:before="100" w:beforeAutospacing="1" w:after="100" w:afterAutospacing="1" w:line="240" w:lineRule="auto"/>
-              <w:rPr>
-                <w:rFonts w:ascii="Times New Roman" w:eastAsia="Times New Roman" w:hAnsi="Times New Roman" w:cs="Times New Roman"/>
-                <w:sz w:val="20"/>
-                <w:szCs w:val="20"/>
-              </w:rPr>
-            </w:pPr>
-            <w:proofErr w:type="spellStart"/>
-            <w:r>
-              <w:rPr>
-                <w:rFonts w:ascii="Times New Roman" w:eastAsia="Times New Roman" w:hAnsi="Times New Roman" w:cs="Times New Roman"/>
-                <w:sz w:val="20"/>
-                <w:szCs w:val="20"/>
-              </w:rPr>
-              <w:t>Recipe:</w:t>
-            </w:r>
-            <w:r>
-              <w:rPr>
-                <w:rFonts w:ascii="Times New Roman" w:eastAsia="Times New Roman" w:hAnsi="Times New Roman" w:cs="Times New Roman"/>
-                <w:sz w:val="20"/>
-                <w:szCs w:val="20"/>
-              </w:rPr>
-              <w:t>Coffee</w:t>
-            </w:r>
-            <w:proofErr w:type="spellEnd"/>
-          </w:p>
-          <w:p>
-            <w:pPr>
-              <w:spacing w:before="100" w:beforeAutospacing="1" w:after="100" w:afterAutospacing="1" w:line="240" w:lineRule="auto"/>
-              <w:rPr>
-                <w:rFonts w:ascii="Times New Roman" w:eastAsia="Times New Roman" w:hAnsi="Times New Roman" w:cs="Times New Roman"/>
-                <w:sz w:val="20"/>
-                <w:szCs w:val="20"/>
-              </w:rPr>
-            </w:pPr>
-            <w:r>
-              <w:rPr>
-                <w:rFonts w:ascii="Times New Roman" w:eastAsia="Times New Roman" w:hAnsi="Times New Roman" w:cs="Times New Roman"/>
-                <w:sz w:val="20"/>
-                <w:szCs w:val="20"/>
-              </w:rPr>
-              <w:t>Amount Paid:</w:t>
-            </w:r>
-            <w:r>
-              <w:rPr>
-                <w:rFonts w:ascii="Times New Roman" w:eastAsia="Times New Roman" w:hAnsi="Times New Roman" w:cs="Times New Roman"/>
-                <w:sz w:val="20"/>
-                <w:szCs w:val="20"/>
-              </w:rPr>
-              <w:t>50</w:t>
-            </w:r>
-          </w:p>
-        </w:tc>
-        <w:tc>
-          <w:tcPr>
-            <w:tcW w:w="3639" w:type="dxa"/>
-            <w:tcBorders>
-              <w:top w:val="outset" w:sz="6" w:space="0" w:color="auto"/>
-              <w:left w:val="outset" w:sz="6" w:space="0" w:color="auto"/>
-              <w:bottom w:val="outset" w:sz="6" w:space="0" w:color="auto"/>
-              <w:right w:val="outset" w:sz="6" w:space="0" w:color="auto"/>
-            </w:tcBorders>
-            <w:vAlign w:val="center"/>
-            <w:hideMark/>
-          </w:tcPr>
-          <w:p>
-            <w:pPr>
-              <w:spacing w:after="0" w:line="240" w:lineRule="auto"/>
-              <w:rPr>
-                <w:rFonts w:ascii="Times New Roman" w:eastAsia="Times New Roman" w:hAnsi="Times New Roman" w:cs="Times New Roman"/>
-                <w:sz w:val="20"/>
-                <w:szCs w:val="20"/>
-              </w:rPr>
-            </w:pPr>
-            <w:r>
-              <w:rPr>
-                <w:rFonts w:ascii="Times New Roman" w:eastAsia="Times New Roman" w:hAnsi="Times New Roman" w:cs="Times New Roman"/>
-                <w:sz w:val="20"/>
-                <w:szCs w:val="20"/>
-              </w:rPr>
-              <w:t>Beverage Dispensed. Purchase Successful</w:t>
-            </w:r>
-          </w:p>
-        </w:tc>
-        <w:tc>
-          <w:tcPr>
-            <w:tcW w:w="3690" w:type="dxa"/>
-            <w:tcBorders>
-              <w:top w:val="outset" w:sz="6" w:space="0" w:color="auto"/>
-              <w:left w:val="outset" w:sz="6" w:space="0" w:color="auto"/>
-              <w:bottom w:val="outset" w:sz="6" w:space="0" w:color="auto"/>
-              <w:right w:val="outset" w:sz="6" w:space="0" w:color="auto"/>
-            </w:tcBorders>
-            <w:vAlign w:val="center"/>
-            <w:hideMark/>
-          </w:tcPr>
-          <w:p>
-            <w:pPr>
-              <w:spacing w:after="0" w:line="240" w:lineRule="auto"/>
-              <w:rPr>
-                <w:rFonts w:ascii="Times New Roman" w:eastAsia="Times New Roman" w:hAnsi="Times New Roman" w:cs="Times New Roman"/>
-                <w:sz w:val="18"/>
-                <w:szCs w:val="18"/>
-              </w:rPr>
-            </w:pPr>
-            <w:r>
-              <w:rPr>
-                <w:rFonts w:ascii="Times New Roman" w:eastAsia="Times New Roman" w:hAnsi="Times New Roman" w:cs="Times New Roman"/>
-                <w:sz w:val="20"/>
-                <w:szCs w:val="20"/>
-              </w:rPr>
-              <w:t>Beverage Dispensed. Purchase Successful</w:t>
-            </w:r>
-          </w:p>
-        </w:tc>
-      </w:tr>
-      <w:tr>
-        <w:trPr>
-          <w:tblCellSpacing w:w="0" w:type="dxa"/>
-        </w:trPr>
-        <w:tc>
-          <w:tcPr>
-            <w:tcW w:w="2085" w:type="dxa"/>
-            <w:tcBorders>
-              <w:top w:val="outset" w:sz="6" w:space="0" w:color="auto"/>
-              <w:left w:val="outset" w:sz="6" w:space="0" w:color="auto"/>
-              <w:bottom w:val="outset" w:sz="6" w:space="0" w:color="auto"/>
-              <w:right w:val="outset" w:sz="6" w:space="0" w:color="auto"/>
-            </w:tcBorders>
-            <w:vAlign w:val="center"/>
-            <w:hideMark/>
-          </w:tcPr>
-          <w:p>
-            <w:pPr>
-              <w:spacing w:after="0" w:line="240" w:lineRule="auto"/>
-              <w:rPr>
-                <w:rFonts w:ascii="Times New Roman" w:eastAsia="Times New Roman" w:hAnsi="Times New Roman" w:cs="Times New Roman"/>
-                <w:sz w:val="20"/>
-                <w:szCs w:val="20"/>
-              </w:rPr>
-            </w:pPr>
-          </w:p>
-          <w:p>
-            <w:pPr>
-              <w:spacing w:after="0" w:line="240" w:lineRule="auto"/>
-              <w:rPr>
-                <w:rFonts w:ascii="Times New Roman" w:eastAsia="Times New Roman" w:hAnsi="Times New Roman" w:cs="Times New Roman"/>
-                <w:sz w:val="20"/>
-                <w:szCs w:val="20"/>
-              </w:rPr>
-            </w:pPr>
-            <w:proofErr w:type="spellStart"/>
-            <w:r>
-              <w:rPr>
-                <w:rFonts w:ascii="Times New Roman" w:eastAsia="Times New Roman" w:hAnsi="Times New Roman" w:cs="Times New Roman"/>
-                <w:sz w:val="20"/>
-                <w:szCs w:val="20"/>
-              </w:rPr>
-              <w:t>moneyLess</w:t>
-            </w:r>
-            <w:proofErr w:type="spellEnd"/>
-          </w:p>
-          <w:p>
-            <w:pPr>
-              <w:spacing w:after="0" w:line="240" w:lineRule="auto"/>
-              <w:rPr>
-                <w:rFonts w:ascii="Times New Roman" w:eastAsia="Times New Roman" w:hAnsi="Times New Roman" w:cs="Times New Roman"/>
-                <w:sz w:val="20"/>
-                <w:szCs w:val="20"/>
-              </w:rPr>
-            </w:pPr>
-          </w:p>
-        </w:tc>
-        <w:tc>
-          <w:tcPr>
-            <w:tcW w:w="0" w:type="auto"/>
-            <w:tcBorders>
-              <w:top w:val="outset" w:sz="6" w:space="0" w:color="auto"/>
-              <w:left w:val="outset" w:sz="6" w:space="0" w:color="auto"/>
-              <w:bottom w:val="outset" w:sz="6" w:space="0" w:color="auto"/>
-              <w:right w:val="outset" w:sz="6" w:space="0" w:color="auto"/>
-            </w:tcBorders>
-            <w:vAlign w:val="center"/>
-            <w:hideMark/>
-          </w:tcPr>
-          <w:p>
-            <w:pPr>
-              <w:spacing w:before="100" w:beforeAutospacing="1" w:after="100" w:afterAutospacing="1" w:line="240" w:lineRule="auto"/>
-              <w:rPr>
-                <w:rFonts w:ascii="Times New Roman" w:eastAsia="Times New Roman" w:hAnsi="Times New Roman" w:cs="Times New Roman"/>
-                <w:sz w:val="20"/>
-                <w:szCs w:val="20"/>
-              </w:rPr>
-            </w:pPr>
-            <w:r>
-              <w:rPr>
-                <w:rFonts w:ascii="Times New Roman" w:eastAsia="Times New Roman" w:hAnsi="Times New Roman" w:cs="Times New Roman"/>
-                <w:sz w:val="20"/>
-                <w:szCs w:val="20"/>
-              </w:rPr>
-              <w:t>Precondition: addRecipe1 has run successfully</w:t>
-            </w:r>
-            <w:proofErr w:type="gramStart"/>
-            <w:r>
-              <w:rPr>
-                <w:rFonts w:ascii="Times New Roman" w:eastAsia="Times New Roman" w:hAnsi="Times New Roman" w:cs="Times New Roman"/>
-                <w:sz w:val="20"/>
-                <w:szCs w:val="20"/>
-              </w:rPr>
-              <w:t>,</w:t>
-            </w:r>
-            <w:proofErr w:type="gramEnd"/>
-            <w:r>
-              <w:rPr>
-                <w:rFonts w:ascii="Times New Roman" w:eastAsia="Times New Roman" w:hAnsi="Times New Roman" w:cs="Times New Roman"/>
-                <w:sz w:val="20"/>
-                <w:szCs w:val="20"/>
-              </w:rPr>
-              <w:br/>
-              <w:t>addInventory1 has run successfully.</w:t>
-            </w:r>
-          </w:p>
-          <w:p>
-            <w:pPr>
-              <w:spacing w:before="100" w:beforeAutospacing="1" w:after="100" w:afterAutospacing="1" w:line="240" w:lineRule="auto"/>
-              <w:rPr>
-                <w:rFonts w:ascii="Times New Roman" w:eastAsia="Times New Roman" w:hAnsi="Times New Roman" w:cs="Times New Roman"/>
-                <w:sz w:val="20"/>
-                <w:szCs w:val="20"/>
-              </w:rPr>
-            </w:pPr>
-            <w:r>
-              <w:rPr>
-                <w:rFonts w:ascii="Times New Roman" w:eastAsia="Times New Roman" w:hAnsi="Times New Roman" w:cs="Times New Roman"/>
-                <w:sz w:val="20"/>
-                <w:szCs w:val="20"/>
-              </w:rPr>
-              <w:t>Enter: Menu option 6, “Make Purchase”</w:t>
-            </w:r>
-          </w:p>
-          <w:p>
-            <w:pPr>
-              <w:spacing w:before="100" w:beforeAutospacing="1" w:after="100" w:afterAutospacing="1" w:line="240" w:lineRule="auto"/>
-              <w:rPr>
-                <w:rFonts w:ascii="Times New Roman" w:eastAsia="Times New Roman" w:hAnsi="Times New Roman" w:cs="Times New Roman"/>
-                <w:sz w:val="20"/>
-                <w:szCs w:val="20"/>
-              </w:rPr>
-            </w:pPr>
-            <w:proofErr w:type="spellStart"/>
-            <w:r>
-              <w:rPr>
-                <w:rFonts w:ascii="Times New Roman" w:eastAsia="Times New Roman" w:hAnsi="Times New Roman" w:cs="Times New Roman"/>
-                <w:sz w:val="20"/>
-                <w:szCs w:val="20"/>
-              </w:rPr>
-              <w:t>Recipe:Coffee</w:t>
-            </w:r>
-            <w:proofErr w:type="spellEnd"/>
-          </w:p>
-          <w:p>
-            <w:pPr>
-              <w:spacing w:before="100" w:beforeAutospacing="1" w:after="100" w:afterAutospacing="1" w:line="240" w:lineRule="auto"/>
-              <w:rPr>
-                <w:rFonts w:ascii="Times New Roman" w:eastAsia="Times New Roman" w:hAnsi="Times New Roman" w:cs="Times New Roman"/>
-                <w:sz w:val="20"/>
-                <w:szCs w:val="20"/>
-              </w:rPr>
-            </w:pPr>
-            <w:r>
-              <w:rPr>
-                <w:rFonts w:ascii="Times New Roman" w:eastAsia="Times New Roman" w:hAnsi="Times New Roman" w:cs="Times New Roman"/>
-                <w:sz w:val="20"/>
-                <w:szCs w:val="20"/>
-              </w:rPr>
-              <w:t>Amount Paid:10</w:t>
-            </w:r>
-          </w:p>
-        </w:tc>
-        <w:tc>
-          <w:tcPr>
-            <w:tcW w:w="3639" w:type="dxa"/>
-            <w:tcBorders>
-              <w:top w:val="outset" w:sz="6" w:space="0" w:color="auto"/>
-              <w:left w:val="outset" w:sz="6" w:space="0" w:color="auto"/>
-              <w:bottom w:val="outset" w:sz="6" w:space="0" w:color="auto"/>
-              <w:right w:val="outset" w:sz="6" w:space="0" w:color="auto"/>
-            </w:tcBorders>
-            <w:vAlign w:val="center"/>
-            <w:hideMark/>
-          </w:tcPr>
-          <w:p>
-            <w:pPr>
-              <w:spacing w:after="0" w:line="240" w:lineRule="auto"/>
-              <w:rPr>
-                <w:rFonts w:ascii="Times New Roman" w:eastAsia="Times New Roman" w:hAnsi="Times New Roman" w:cs="Times New Roman"/>
-                <w:sz w:val="20"/>
-                <w:szCs w:val="20"/>
-              </w:rPr>
-            </w:pPr>
-            <w:r>
-              <w:rPr>
-                <w:rFonts w:ascii="Times New Roman" w:eastAsia="Times New Roman" w:hAnsi="Times New Roman" w:cs="Times New Roman"/>
-                <w:sz w:val="20"/>
-                <w:szCs w:val="20"/>
-              </w:rPr>
-              <w:t>Beverage Dispensed. Purchase Successful</w:t>
-            </w:r>
-          </w:p>
-        </w:tc>
-        <w:tc>
-          <w:tcPr>
-            <w:tcW w:w="3690" w:type="dxa"/>
-            <w:tcBorders>
-              <w:top w:val="outset" w:sz="6" w:space="0" w:color="auto"/>
-              <w:left w:val="outset" w:sz="6" w:space="0" w:color="auto"/>
-              <w:bottom w:val="outset" w:sz="6" w:space="0" w:color="auto"/>
-              <w:right w:val="outset" w:sz="6" w:space="0" w:color="auto"/>
-            </w:tcBorders>
-            <w:vAlign w:val="center"/>
-            <w:hideMark/>
-          </w:tcPr>
-          <w:p>
-            <w:pPr>
-              <w:spacing w:after="0" w:line="240" w:lineRule="auto"/>
-              <w:rPr>
-                <w:rFonts w:ascii="Times New Roman" w:eastAsia="Times New Roman" w:hAnsi="Times New Roman" w:cs="Times New Roman"/>
-                <w:sz w:val="18"/>
-                <w:szCs w:val="18"/>
-              </w:rPr>
-            </w:pPr>
-            <w:r>
-              <w:rPr>
-                <w:rFonts w:ascii="Times New Roman" w:eastAsia="Times New Roman" w:hAnsi="Times New Roman" w:cs="Times New Roman"/>
-                <w:sz w:val="20"/>
-                <w:szCs w:val="20"/>
-              </w:rPr>
-              <w:t>Money less so money returned and</w:t>
-            </w:r>
-            <w:r>
-              <w:rPr>
-                <w:rFonts w:ascii="Times New Roman" w:eastAsia="Times New Roman" w:hAnsi="Times New Roman" w:cs="Times New Roman"/>
-                <w:sz w:val="20"/>
-                <w:szCs w:val="20"/>
-              </w:rPr>
-              <w:br/>
-              <w:t>user goes to main menu</w:t>
-            </w:r>
-          </w:p>
-        </w:tc>
-      </w:tr>
-      <w:tr>
-        <w:trPr>
-          <w:tblCellSpacing w:w="0" w:type="dxa"/>
-        </w:trPr>
-        <w:tc>
-          <w:tcPr>
-            <w:tcW w:w="2085" w:type="dxa"/>
-            <w:tcBorders>
-              <w:top w:val="outset" w:sz="6" w:space="0" w:color="auto"/>
-              <w:left w:val="outset" w:sz="6" w:space="0" w:color="auto"/>
-              <w:bottom w:val="outset" w:sz="6" w:space="0" w:color="auto"/>
-              <w:right w:val="outset" w:sz="6" w:space="0" w:color="auto"/>
-            </w:tcBorders>
-            <w:vAlign w:val="center"/>
-            <w:hideMark/>
-          </w:tcPr>
-          <w:p>
-            <w:pPr>
-              <w:spacing w:after="0" w:line="240" w:lineRule="auto"/>
-              <w:rPr>
-                <w:rFonts w:ascii="Times New Roman" w:eastAsia="Times New Roman" w:hAnsi="Times New Roman" w:cs="Times New Roman"/>
-                <w:sz w:val="20"/>
-                <w:szCs w:val="20"/>
-              </w:rPr>
-            </w:pPr>
-          </w:p>
-          <w:p>
-            <w:pPr>
-              <w:spacing w:after="0" w:line="240" w:lineRule="auto"/>
-              <w:rPr>
-                <w:rFonts w:ascii="Times New Roman" w:eastAsia="Times New Roman" w:hAnsi="Times New Roman" w:cs="Times New Roman"/>
-                <w:sz w:val="20"/>
-                <w:szCs w:val="20"/>
-              </w:rPr>
-            </w:pPr>
-            <w:proofErr w:type="spellStart"/>
-            <w:r>
-              <w:rPr>
-                <w:rFonts w:ascii="Times New Roman" w:eastAsia="Times New Roman" w:hAnsi="Times New Roman" w:cs="Times New Roman"/>
-                <w:sz w:val="20"/>
-                <w:szCs w:val="20"/>
-              </w:rPr>
-              <w:t>ingredientsLess</w:t>
-            </w:r>
-            <w:proofErr w:type="spellEnd"/>
-          </w:p>
-        </w:tc>
-        <w:tc>
-          <w:tcPr>
-            <w:tcW w:w="0" w:type="auto"/>
-            <w:tcBorders>
-              <w:top w:val="outset" w:sz="6" w:space="0" w:color="auto"/>
-              <w:left w:val="outset" w:sz="6" w:space="0" w:color="auto"/>
-              <w:bottom w:val="outset" w:sz="6" w:space="0" w:color="auto"/>
-              <w:right w:val="outset" w:sz="6" w:space="0" w:color="auto"/>
-            </w:tcBorders>
-            <w:vAlign w:val="center"/>
-            <w:hideMark/>
-          </w:tcPr>
-          <w:p>
-            <w:pPr>
-              <w:spacing w:before="100" w:beforeAutospacing="1" w:after="100" w:afterAutospacing="1" w:line="240" w:lineRule="auto"/>
-              <w:rPr>
-                <w:rFonts w:ascii="Times New Roman" w:eastAsia="Times New Roman" w:hAnsi="Times New Roman" w:cs="Times New Roman"/>
-                <w:sz w:val="20"/>
-                <w:szCs w:val="20"/>
-              </w:rPr>
-            </w:pPr>
-            <w:r>
-              <w:rPr>
-                <w:rFonts w:ascii="Times New Roman" w:eastAsia="Times New Roman" w:hAnsi="Times New Roman" w:cs="Times New Roman"/>
-                <w:sz w:val="20"/>
-                <w:szCs w:val="20"/>
-              </w:rPr>
-              <w:t>Precondition: addRecipe1 has run successfully</w:t>
-            </w:r>
-            <w:proofErr w:type="gramStart"/>
-            <w:r>
-              <w:rPr>
-                <w:rFonts w:ascii="Times New Roman" w:eastAsia="Times New Roman" w:hAnsi="Times New Roman" w:cs="Times New Roman"/>
-                <w:sz w:val="20"/>
-                <w:szCs w:val="20"/>
-              </w:rPr>
-              <w:t>,</w:t>
-            </w:r>
-            <w:proofErr w:type="gramEnd"/>
-            <w:r>
-              <w:rPr>
-                <w:rFonts w:ascii="Times New Roman" w:eastAsia="Times New Roman" w:hAnsi="Times New Roman" w:cs="Times New Roman"/>
-                <w:sz w:val="20"/>
-                <w:szCs w:val="20"/>
-              </w:rPr>
-              <w:br/>
-              <w:t>addInventory1 has not run successfully.</w:t>
-            </w:r>
-          </w:p>
-          <w:p>
-            <w:pPr>
-              <w:spacing w:before="100" w:beforeAutospacing="1" w:after="100" w:afterAutospacing="1" w:line="240" w:lineRule="auto"/>
-              <w:rPr>
-                <w:rFonts w:ascii="Times New Roman" w:eastAsia="Times New Roman" w:hAnsi="Times New Roman" w:cs="Times New Roman"/>
-                <w:sz w:val="20"/>
-                <w:szCs w:val="20"/>
-              </w:rPr>
-            </w:pPr>
-            <w:r>
-              <w:rPr>
-                <w:rFonts w:ascii="Times New Roman" w:eastAsia="Times New Roman" w:hAnsi="Times New Roman" w:cs="Times New Roman"/>
-                <w:sz w:val="20"/>
-                <w:szCs w:val="20"/>
-              </w:rPr>
-              <w:lastRenderedPageBreak/>
-              <w:t>Enter: Menu option 6, “Make Purchase”</w:t>
-            </w:r>
-          </w:p>
-          <w:p>
-            <w:pPr>
-              <w:spacing w:before="100" w:beforeAutospacing="1" w:after="100" w:afterAutospacing="1" w:line="240" w:lineRule="auto"/>
-              <w:rPr>
-                <w:rFonts w:ascii="Times New Roman" w:eastAsia="Times New Roman" w:hAnsi="Times New Roman" w:cs="Times New Roman"/>
-                <w:sz w:val="20"/>
-                <w:szCs w:val="20"/>
-              </w:rPr>
-            </w:pPr>
-            <w:proofErr w:type="spellStart"/>
-            <w:r>
-              <w:rPr>
-                <w:rFonts w:ascii="Times New Roman" w:eastAsia="Times New Roman" w:hAnsi="Times New Roman" w:cs="Times New Roman"/>
-                <w:sz w:val="20"/>
-                <w:szCs w:val="20"/>
-              </w:rPr>
-              <w:t>Recipe:Coffee</w:t>
-            </w:r>
-            <w:proofErr w:type="spellEnd"/>
-          </w:p>
-          <w:p>
-            <w:pPr>
-              <w:spacing w:before="100" w:beforeAutospacing="1" w:after="100" w:afterAutospacing="1" w:line="240" w:lineRule="auto"/>
-              <w:rPr>
-                <w:rFonts w:ascii="Times New Roman" w:eastAsia="Times New Roman" w:hAnsi="Times New Roman" w:cs="Times New Roman"/>
-                <w:sz w:val="20"/>
-                <w:szCs w:val="20"/>
-              </w:rPr>
-            </w:pPr>
-            <w:r>
-              <w:rPr>
-                <w:rFonts w:ascii="Times New Roman" w:eastAsia="Times New Roman" w:hAnsi="Times New Roman" w:cs="Times New Roman"/>
-                <w:sz w:val="20"/>
-                <w:szCs w:val="20"/>
-              </w:rPr>
-              <w:t>Amount Paid:50</w:t>
-            </w:r>
-          </w:p>
-        </w:tc>
-        <w:tc>
-          <w:tcPr>
-            <w:tcW w:w="3639" w:type="dxa"/>
-            <w:tcBorders>
-              <w:top w:val="outset" w:sz="6" w:space="0" w:color="auto"/>
-              <w:left w:val="outset" w:sz="6" w:space="0" w:color="auto"/>
-              <w:bottom w:val="outset" w:sz="6" w:space="0" w:color="auto"/>
-              <w:right w:val="outset" w:sz="6" w:space="0" w:color="auto"/>
-            </w:tcBorders>
-            <w:vAlign w:val="center"/>
-            <w:hideMark/>
-          </w:tcPr>
-          <w:p>
-            <w:pPr>
-              <w:spacing w:after="0" w:line="240" w:lineRule="auto"/>
-              <w:rPr>
-                <w:rFonts w:ascii="Times New Roman" w:eastAsia="Times New Roman" w:hAnsi="Times New Roman" w:cs="Times New Roman"/>
-                <w:sz w:val="20"/>
-                <w:szCs w:val="20"/>
-              </w:rPr>
-            </w:pPr>
-            <w:r>
-              <w:rPr>
-                <w:rFonts w:ascii="Times New Roman" w:eastAsia="Times New Roman" w:hAnsi="Times New Roman" w:cs="Times New Roman"/>
-                <w:sz w:val="20"/>
-                <w:szCs w:val="20"/>
-              </w:rPr>
-              <w:lastRenderedPageBreak/>
-              <w:br/>
-              <w:t xml:space="preserve">Beverage Dispensed. Purchase Successful </w:t>
-            </w:r>
-          </w:p>
-        </w:tc>
-        <w:tc>
-          <w:tcPr>
-            <w:tcW w:w="3690" w:type="dxa"/>
-            <w:tcBorders>
-              <w:top w:val="outset" w:sz="6" w:space="0" w:color="auto"/>
-              <w:left w:val="outset" w:sz="6" w:space="0" w:color="auto"/>
-              <w:bottom w:val="outset" w:sz="6" w:space="0" w:color="auto"/>
-              <w:right w:val="outset" w:sz="6" w:space="0" w:color="auto"/>
-            </w:tcBorders>
-            <w:vAlign w:val="center"/>
-            <w:hideMark/>
-          </w:tcPr>
-          <w:p>
-            <w:pPr>
-              <w:spacing w:after="0" w:line="240" w:lineRule="auto"/>
-              <w:rPr>
-                <w:rFonts w:ascii="Times New Roman" w:eastAsia="Times New Roman" w:hAnsi="Times New Roman" w:cs="Times New Roman"/>
-                <w:sz w:val="18"/>
-                <w:szCs w:val="18"/>
-              </w:rPr>
-            </w:pPr>
-            <w:r>
-              <w:rPr>
-                <w:rFonts w:ascii="Times New Roman" w:eastAsia="Times New Roman" w:hAnsi="Times New Roman" w:cs="Times New Roman"/>
-                <w:sz w:val="20"/>
-                <w:szCs w:val="20"/>
-              </w:rPr>
-              <w:t>No ingredients, Therefore money returned and user directed to main menu</w:t>
-            </w:r>
           </w:p>
         </w:tc>
       </w:tr>
@@ -5821,7 +4728,6 @@
           <w:sz w:val="18"/>
           <w:szCs w:val="18"/>
         </w:rPr>
-        <w:lastRenderedPageBreak/>
         <w:t> </w:t>
       </w:r>
     </w:p>

</xml_diff>